<commit_message>
Add Data Visualisation Subsection
</commit_message>
<xml_diff>
--- a/Non Technical Documentation.docx
+++ b/Non Technical Documentation.docx
@@ -5,16 +5,15 @@
     <w:p>
       <w:pPr>
         <w:shd w:val="clear" w:color="auto" w:fill="FFFFFF"/>
-        <w:spacing w:before="129" w:after="0" w:line="240" w:lineRule="auto"/>
-        <w:outlineLvl w:val="0"/>
+        <w:spacing w:before="305" w:after="0" w:line="240" w:lineRule="auto"/>
+        <w:outlineLvl w:val="1"/>
         <w:rPr>
           <w:rFonts w:ascii="Helvetica" w:eastAsia="Times New Roman" w:hAnsi="Helvetica" w:cs="Helvetica"/>
           <w:b/>
           <w:bCs/>
           <w:color w:val="000000"/>
-          <w:kern w:val="36"/>
-          <w:sz w:val="39"/>
-          <w:szCs w:val="39"/>
+          <w:sz w:val="33"/>
+          <w:szCs w:val="33"/>
         </w:rPr>
       </w:pPr>
       <w:r>
@@ -23,9 +22,8 @@
           <w:b/>
           <w:bCs/>
           <w:color w:val="000000"/>
-          <w:kern w:val="36"/>
-          <w:sz w:val="39"/>
-          <w:szCs w:val="39"/>
+          <w:sz w:val="33"/>
+          <w:szCs w:val="33"/>
         </w:rPr>
         <w:t>1.0. Business Understanding</w:t>
       </w:r>
@@ -40,8 +38,8 @@
           <w:b/>
           <w:bCs/>
           <w:color w:val="000000"/>
-          <w:sz w:val="33"/>
-          <w:szCs w:val="33"/>
+          <w:sz w:val="28"/>
+          <w:szCs w:val="28"/>
         </w:rPr>
       </w:pPr>
       <w:r>
@@ -50,8 +48,8 @@
           <w:b/>
           <w:bCs/>
           <w:color w:val="000000"/>
-          <w:sz w:val="33"/>
-          <w:szCs w:val="33"/>
+          <w:sz w:val="28"/>
+          <w:szCs w:val="28"/>
         </w:rPr>
         <w:t>1.1. Overview</w:t>
       </w:r>
@@ -417,8 +415,8 @@
           <w:b/>
           <w:bCs/>
           <w:color w:val="000000"/>
-          <w:sz w:val="33"/>
-          <w:szCs w:val="33"/>
+          <w:sz w:val="28"/>
+          <w:szCs w:val="28"/>
         </w:rPr>
         <w:t>1.2. Problem Statement</w:t>
       </w:r>
@@ -553,8 +551,8 @@
           <w:b/>
           <w:bCs/>
           <w:color w:val="000000"/>
-          <w:sz w:val="33"/>
-          <w:szCs w:val="33"/>
+          <w:sz w:val="28"/>
+          <w:szCs w:val="28"/>
         </w:rPr>
       </w:pPr>
       <w:r>
@@ -563,8 +561,8 @@
           <w:b/>
           <w:bCs/>
           <w:color w:val="000000"/>
-          <w:sz w:val="33"/>
-          <w:szCs w:val="33"/>
+          <w:sz w:val="28"/>
+          <w:szCs w:val="28"/>
         </w:rPr>
         <w:t>1.</w:t>
       </w:r>
@@ -574,8 +572,8 @@
           <w:b/>
           <w:bCs/>
           <w:color w:val="000000"/>
-          <w:sz w:val="33"/>
-          <w:szCs w:val="33"/>
+          <w:sz w:val="28"/>
+          <w:szCs w:val="28"/>
         </w:rPr>
         <w:t>3</w:t>
       </w:r>
@@ -585,8 +583,8 @@
           <w:b/>
           <w:bCs/>
           <w:color w:val="000000"/>
-          <w:sz w:val="33"/>
-          <w:szCs w:val="33"/>
+          <w:sz w:val="28"/>
+          <w:szCs w:val="28"/>
         </w:rPr>
         <w:t xml:space="preserve">. </w:t>
       </w:r>
@@ -596,8 +594,8 @@
           <w:b/>
           <w:bCs/>
           <w:color w:val="000000"/>
-          <w:sz w:val="33"/>
-          <w:szCs w:val="33"/>
+          <w:sz w:val="28"/>
+          <w:szCs w:val="28"/>
         </w:rPr>
         <w:t>Stakeholders</w:t>
       </w:r>
@@ -741,7 +739,6 @@
           <w:sz w:val="21"/>
           <w:szCs w:val="21"/>
         </w:rPr>
-        <w:lastRenderedPageBreak/>
         <w:t>Decision-Makers:</w:t>
       </w:r>
       <w:r>
@@ -764,8 +761,8 @@
           <w:b/>
           <w:bCs/>
           <w:color w:val="000000"/>
-          <w:sz w:val="33"/>
-          <w:szCs w:val="33"/>
+          <w:sz w:val="28"/>
+          <w:szCs w:val="28"/>
         </w:rPr>
       </w:pPr>
       <w:r>
@@ -774,8 +771,8 @@
           <w:b/>
           <w:bCs/>
           <w:color w:val="000000"/>
-          <w:sz w:val="21"/>
-          <w:szCs w:val="21"/>
+          <w:sz w:val="28"/>
+          <w:szCs w:val="28"/>
         </w:rPr>
         <w:t xml:space="preserve"> </w:t>
       </w:r>
@@ -785,8 +782,8 @@
           <w:b/>
           <w:bCs/>
           <w:color w:val="000000"/>
-          <w:sz w:val="33"/>
-          <w:szCs w:val="33"/>
+          <w:sz w:val="28"/>
+          <w:szCs w:val="28"/>
         </w:rPr>
         <w:t>1</w:t>
       </w:r>
@@ -796,8 +793,8 @@
           <w:b/>
           <w:bCs/>
           <w:color w:val="000000"/>
-          <w:sz w:val="33"/>
-          <w:szCs w:val="33"/>
+          <w:sz w:val="28"/>
+          <w:szCs w:val="28"/>
         </w:rPr>
         <w:t>.4</w:t>
       </w:r>
@@ -807,8 +804,8 @@
           <w:b/>
           <w:bCs/>
           <w:color w:val="000000"/>
-          <w:sz w:val="33"/>
-          <w:szCs w:val="33"/>
+          <w:sz w:val="28"/>
+          <w:szCs w:val="28"/>
         </w:rPr>
         <w:t>. Proposed Solution</w:t>
       </w:r>
@@ -875,8 +872,8 @@
           <w:b/>
           <w:bCs/>
           <w:color w:val="000000"/>
-          <w:sz w:val="33"/>
-          <w:szCs w:val="33"/>
+          <w:sz w:val="28"/>
+          <w:szCs w:val="28"/>
         </w:rPr>
       </w:pPr>
       <w:r>
@@ -885,21 +882,10 @@
           <w:b/>
           <w:bCs/>
           <w:color w:val="000000"/>
-          <w:sz w:val="33"/>
-          <w:szCs w:val="33"/>
-        </w:rPr>
-        <w:t xml:space="preserve">1.5. </w:t>
-      </w:r>
-      <w:r>
-        <w:rPr>
-          <w:rFonts w:ascii="Helvetica" w:eastAsia="Times New Roman" w:hAnsi="Helvetica" w:cs="Helvetica"/>
-          <w:b/>
-          <w:bCs/>
-          <w:color w:val="000000"/>
-          <w:sz w:val="33"/>
-          <w:szCs w:val="33"/>
-        </w:rPr>
-        <w:t>Value Proposition</w:t>
+          <w:sz w:val="28"/>
+          <w:szCs w:val="28"/>
+        </w:rPr>
+        <w:t>1.5. Value Proposition</w:t>
       </w:r>
     </w:p>
     <w:p>
@@ -1008,8 +994,8 @@
           <w:b/>
           <w:bCs/>
           <w:color w:val="000000"/>
-          <w:sz w:val="33"/>
-          <w:szCs w:val="33"/>
+          <w:sz w:val="28"/>
+          <w:szCs w:val="28"/>
         </w:rPr>
       </w:pPr>
       <w:r>
@@ -1018,8 +1004,8 @@
           <w:b/>
           <w:bCs/>
           <w:color w:val="000000"/>
-          <w:sz w:val="33"/>
-          <w:szCs w:val="33"/>
+          <w:sz w:val="28"/>
+          <w:szCs w:val="28"/>
         </w:rPr>
         <w:t>1.</w:t>
       </w:r>
@@ -1029,8 +1015,8 @@
           <w:b/>
           <w:bCs/>
           <w:color w:val="000000"/>
-          <w:sz w:val="33"/>
-          <w:szCs w:val="33"/>
+          <w:sz w:val="28"/>
+          <w:szCs w:val="28"/>
         </w:rPr>
         <w:t>6</w:t>
       </w:r>
@@ -1040,8 +1026,8 @@
           <w:b/>
           <w:bCs/>
           <w:color w:val="000000"/>
-          <w:sz w:val="33"/>
-          <w:szCs w:val="33"/>
+          <w:sz w:val="28"/>
+          <w:szCs w:val="28"/>
         </w:rPr>
         <w:t>. Objectives</w:t>
       </w:r>
@@ -1293,6 +1279,7 @@
           <w:sz w:val="21"/>
           <w:szCs w:val="21"/>
         </w:rPr>
+        <w:lastRenderedPageBreak/>
         <w:t xml:space="preserve">To recognize the products </w:t>
       </w:r>
       <w:proofErr w:type="gramStart"/>
@@ -1371,61 +1358,27 @@
     <w:p>
       <w:pPr>
         <w:shd w:val="clear" w:color="auto" w:fill="FFFFFF"/>
-        <w:spacing w:before="100" w:beforeAutospacing="1" w:after="100" w:afterAutospacing="1" w:line="240" w:lineRule="auto"/>
-        <w:rPr>
-          <w:rFonts w:ascii="Helvetica" w:eastAsia="Times New Roman" w:hAnsi="Helvetica" w:cs="Helvetica"/>
-          <w:color w:val="000000"/>
-          <w:sz w:val="21"/>
-          <w:szCs w:val="21"/>
-        </w:rPr>
-      </w:pPr>
-      <w:r>
+        <w:spacing w:before="305" w:after="0" w:line="240" w:lineRule="auto"/>
+        <w:outlineLvl w:val="1"/>
         <w:rPr>
           <w:rFonts w:ascii="Helvetica" w:eastAsia="Times New Roman" w:hAnsi="Helvetica" w:cs="Helvetica"/>
           <w:b/>
           <w:bCs/>
           <w:color w:val="000000"/>
-          <w:kern w:val="36"/>
-          <w:sz w:val="39"/>
-          <w:szCs w:val="39"/>
-        </w:rPr>
-        <w:t>2</w:t>
-      </w:r>
+          <w:sz w:val="33"/>
+          <w:szCs w:val="33"/>
+        </w:rPr>
+      </w:pPr>
       <w:r>
         <w:rPr>
           <w:rFonts w:ascii="Helvetica" w:eastAsia="Times New Roman" w:hAnsi="Helvetica" w:cs="Helvetica"/>
           <w:b/>
           <w:bCs/>
           <w:color w:val="000000"/>
-          <w:kern w:val="36"/>
-          <w:sz w:val="39"/>
-          <w:szCs w:val="39"/>
-        </w:rPr>
-        <w:t xml:space="preserve">.0. </w:t>
-      </w:r>
-      <w:r>
-        <w:rPr>
-          <w:rFonts w:ascii="Helvetica" w:eastAsia="Times New Roman" w:hAnsi="Helvetica" w:cs="Helvetica"/>
-          <w:b/>
-          <w:bCs/>
-          <w:color w:val="000000"/>
-          <w:kern w:val="36"/>
-          <w:sz w:val="39"/>
-          <w:szCs w:val="39"/>
-        </w:rPr>
-        <w:t>Data</w:t>
-      </w:r>
-      <w:r>
-        <w:rPr>
-          <w:rFonts w:ascii="Helvetica" w:eastAsia="Times New Roman" w:hAnsi="Helvetica" w:cs="Helvetica"/>
-          <w:b/>
-          <w:bCs/>
-          <w:color w:val="000000"/>
-          <w:kern w:val="36"/>
-          <w:sz w:val="39"/>
-          <w:szCs w:val="39"/>
-        </w:rPr>
-        <w:t xml:space="preserve"> Understanding</w:t>
+          <w:sz w:val="33"/>
+          <w:szCs w:val="33"/>
+        </w:rPr>
+        <w:t>2.0. Data Understanding</w:t>
       </w:r>
     </w:p>
     <w:p>
@@ -1461,6 +1414,8 @@
         <w:outlineLvl w:val="1"/>
         <w:rPr>
           <w:rFonts w:ascii="Helvetica" w:hAnsi="Helvetica" w:cs="Helvetica"/>
+          <w:b/>
+          <w:bCs/>
           <w:color w:val="000000"/>
           <w:sz w:val="21"/>
           <w:szCs w:val="21"/>
@@ -1631,7 +1586,6 @@
           <w:sz w:val="21"/>
           <w:szCs w:val="21"/>
         </w:rPr>
-        <w:lastRenderedPageBreak/>
         <w:t>Suitability of Data</w:t>
       </w:r>
     </w:p>
@@ -2114,6 +2068,7 @@
           <w:sz w:val="21"/>
           <w:szCs w:val="21"/>
         </w:rPr>
+        <w:lastRenderedPageBreak/>
         <w:t>Limitations</w:t>
       </w:r>
     </w:p>
@@ -2295,8 +2250,8 @@
           <w:b/>
           <w:bCs/>
           <w:color w:val="000000"/>
-          <w:sz w:val="33"/>
-          <w:szCs w:val="33"/>
+          <w:sz w:val="28"/>
+          <w:szCs w:val="28"/>
         </w:rPr>
       </w:pPr>
       <w:r>
@@ -2305,32 +2260,10 @@
           <w:b/>
           <w:bCs/>
           <w:color w:val="000000"/>
-          <w:sz w:val="33"/>
-          <w:szCs w:val="33"/>
-        </w:rPr>
-        <w:t>2.2</w:t>
-      </w:r>
-      <w:r>
-        <w:rPr>
-          <w:rFonts w:ascii="Helvetica" w:eastAsia="Times New Roman" w:hAnsi="Helvetica" w:cs="Helvetica"/>
-          <w:b/>
-          <w:bCs/>
-          <w:color w:val="000000"/>
-          <w:sz w:val="33"/>
-          <w:szCs w:val="33"/>
-        </w:rPr>
-        <w:t xml:space="preserve">. </w:t>
-      </w:r>
-      <w:r>
-        <w:rPr>
-          <w:rFonts w:ascii="Helvetica" w:eastAsia="Times New Roman" w:hAnsi="Helvetica" w:cs="Helvetica"/>
-          <w:b/>
-          <w:bCs/>
-          <w:color w:val="000000"/>
-          <w:sz w:val="33"/>
-          <w:szCs w:val="33"/>
-        </w:rPr>
-        <w:t>Data</w:t>
+          <w:sz w:val="28"/>
+          <w:szCs w:val="28"/>
+        </w:rPr>
+        <w:t>2.2. Data</w:t>
       </w:r>
     </w:p>
     <w:p>
@@ -2483,7 +2416,6 @@
           <w:sz w:val="21"/>
           <w:szCs w:val="21"/>
         </w:rPr>
-        <w:lastRenderedPageBreak/>
         <w:t xml:space="preserve">- </w:t>
       </w:r>
       <w:proofErr w:type="spellStart"/>
@@ -3358,6 +3290,7 @@
           <w:sz w:val="21"/>
           <w:szCs w:val="21"/>
         </w:rPr>
+        <w:lastRenderedPageBreak/>
         <w:t>Column *</w:t>
       </w:r>
       <w:proofErr w:type="spellStart"/>
@@ -3875,7 +3808,6 @@
           <w:sz w:val="33"/>
           <w:szCs w:val="33"/>
         </w:rPr>
-        <w:lastRenderedPageBreak/>
         <w:t>3.0</w:t>
       </w:r>
       <w:r>
@@ -4328,20 +4260,572 @@
         </w:rPr>
         <w:t>Reset the index of the data.</w:t>
       </w:r>
+    </w:p>
+    <w:p>
+      <w:pPr>
+        <w:shd w:val="clear" w:color="auto" w:fill="FFFFFF"/>
+        <w:spacing w:before="305" w:after="0" w:line="240" w:lineRule="auto"/>
+        <w:outlineLvl w:val="1"/>
+        <w:rPr>
+          <w:rFonts w:ascii="Helvetica" w:eastAsia="Times New Roman" w:hAnsi="Helvetica" w:cs="Helvetica"/>
+          <w:b/>
+          <w:bCs/>
+          <w:color w:val="000000"/>
+          <w:sz w:val="33"/>
+          <w:szCs w:val="33"/>
+        </w:rPr>
+      </w:pPr>
+      <w:r>
+        <w:rPr>
+          <w:rFonts w:ascii="Helvetica" w:eastAsia="Times New Roman" w:hAnsi="Helvetica" w:cs="Helvetica"/>
+          <w:b/>
+          <w:bCs/>
+          <w:color w:val="000000"/>
+          <w:sz w:val="33"/>
+          <w:szCs w:val="33"/>
+        </w:rPr>
+        <w:t>4</w:t>
+      </w:r>
+      <w:r>
+        <w:rPr>
+          <w:rFonts w:ascii="Helvetica" w:eastAsia="Times New Roman" w:hAnsi="Helvetica" w:cs="Helvetica"/>
+          <w:b/>
+          <w:bCs/>
+          <w:color w:val="000000"/>
+          <w:sz w:val="33"/>
+          <w:szCs w:val="33"/>
+        </w:rPr>
+        <w:t xml:space="preserve">.0. Data </w:t>
+      </w:r>
+      <w:r>
+        <w:rPr>
+          <w:rFonts w:ascii="Helvetica" w:eastAsia="Times New Roman" w:hAnsi="Helvetica" w:cs="Helvetica"/>
+          <w:b/>
+          <w:bCs/>
+          <w:color w:val="000000"/>
+          <w:sz w:val="33"/>
+          <w:szCs w:val="33"/>
+        </w:rPr>
+        <w:t>Visualiz</w:t>
+      </w:r>
+      <w:r>
+        <w:rPr>
+          <w:rFonts w:ascii="Helvetica" w:eastAsia="Times New Roman" w:hAnsi="Helvetica" w:cs="Helvetica"/>
+          <w:b/>
+          <w:bCs/>
+          <w:color w:val="000000"/>
+          <w:sz w:val="33"/>
+          <w:szCs w:val="33"/>
+        </w:rPr>
+        <w:t>ation</w:t>
+      </w:r>
+    </w:p>
+    <w:p>
+      <w:pPr>
+        <w:shd w:val="clear" w:color="auto" w:fill="FFFFFF"/>
+        <w:spacing w:before="305" w:after="0" w:line="240" w:lineRule="auto"/>
+        <w:outlineLvl w:val="1"/>
+        <w:rPr>
+          <w:rFonts w:ascii="Helvetica" w:eastAsia="Times New Roman" w:hAnsi="Helvetica" w:cs="Helvetica"/>
+          <w:b/>
+          <w:bCs/>
+          <w:color w:val="000000"/>
+          <w:sz w:val="28"/>
+          <w:szCs w:val="28"/>
+        </w:rPr>
+      </w:pPr>
+      <w:r>
+        <w:rPr>
+          <w:rFonts w:ascii="Helvetica" w:eastAsia="Times New Roman" w:hAnsi="Helvetica" w:cs="Helvetica"/>
+          <w:b/>
+          <w:bCs/>
+          <w:color w:val="000000"/>
+          <w:sz w:val="28"/>
+          <w:szCs w:val="28"/>
+        </w:rPr>
+        <w:t xml:space="preserve">4.1. </w:t>
+      </w:r>
+      <w:r>
+        <w:rPr>
+          <w:rFonts w:ascii="Helvetica" w:eastAsia="Times New Roman" w:hAnsi="Helvetica" w:cs="Helvetica"/>
+          <w:b/>
+          <w:bCs/>
+          <w:color w:val="000000"/>
+          <w:sz w:val="28"/>
+          <w:szCs w:val="28"/>
+        </w:rPr>
+        <w:t>Distributions of the Emotions Feature</w:t>
+      </w:r>
+    </w:p>
+    <w:p>
+      <w:pPr>
+        <w:shd w:val="clear" w:color="auto" w:fill="FFFFFF"/>
+        <w:spacing w:before="100" w:beforeAutospacing="1" w:after="100" w:afterAutospacing="1" w:line="240" w:lineRule="auto"/>
+        <w:rPr>
+          <w:rFonts w:ascii="Helvetica" w:eastAsia="Times New Roman" w:hAnsi="Helvetica" w:cs="Helvetica"/>
+          <w:color w:val="000000"/>
+          <w:sz w:val="21"/>
+          <w:szCs w:val="21"/>
+        </w:rPr>
+      </w:pPr>
+      <w:r>
+        <w:rPr>
+          <w:rFonts w:ascii="Helvetica" w:eastAsia="Times New Roman" w:hAnsi="Helvetica" w:cs="Helvetica"/>
+          <w:noProof/>
+          <w:color w:val="000000"/>
+          <w:sz w:val="21"/>
+          <w:szCs w:val="21"/>
+        </w:rPr>
+        <w:lastRenderedPageBreak/>
+        <mc:AlternateContent>
+          <mc:Choice Requires="wps">
+            <w:drawing>
+              <wp:anchor distT="0" distB="0" distL="114300" distR="114300" simplePos="0" relativeHeight="251659264" behindDoc="0" locked="0" layoutInCell="1" allowOverlap="1">
+                <wp:simplePos x="0" y="0"/>
+                <wp:positionH relativeFrom="column">
+                  <wp:posOffset>2933700</wp:posOffset>
+                </wp:positionH>
+                <wp:positionV relativeFrom="paragraph">
+                  <wp:posOffset>311150</wp:posOffset>
+                </wp:positionV>
+                <wp:extent cx="2352675" cy="1304925"/>
+                <wp:effectExtent l="0" t="0" r="28575" b="28575"/>
+                <wp:wrapNone/>
+                <wp:docPr id="2" name="Text Box 2"/>
+                <wp:cNvGraphicFramePr/>
+                <a:graphic xmlns:a="http://schemas.openxmlformats.org/drawingml/2006/main">
+                  <a:graphicData uri="http://schemas.microsoft.com/office/word/2010/wordprocessingShape">
+                    <wps:wsp>
+                      <wps:cNvSpPr txBox="1"/>
+                      <wps:spPr>
+                        <a:xfrm>
+                          <a:off x="0" y="0"/>
+                          <a:ext cx="2352675" cy="1304925"/>
+                        </a:xfrm>
+                        <a:prstGeom prst="rect">
+                          <a:avLst/>
+                        </a:prstGeom>
+                        <a:solidFill>
+                          <a:schemeClr val="lt1"/>
+                        </a:solidFill>
+                        <a:ln w="6350">
+                          <a:solidFill>
+                            <a:prstClr val="black"/>
+                          </a:solidFill>
+                        </a:ln>
+                      </wps:spPr>
+                      <wps:txbx>
+                        <w:txbxContent>
+                          <w:p>
+                            <w:r>
+                              <w:t>The distribution of the emotions reveal that near 5000 of the tweets displayed Neutral emotions.</w:t>
+                            </w:r>
+                          </w:p>
+                          <w:p>
+                            <w:r>
+                              <w:t xml:space="preserve">Fewer </w:t>
+                            </w:r>
+                            <w:r>
+                              <w:t>tweets</w:t>
+                            </w:r>
+                            <w:r>
+                              <w:t xml:space="preserve"> </w:t>
+                            </w:r>
+                            <w:proofErr w:type="gramStart"/>
+                            <w:r>
+                              <w:t>are</w:t>
+                            </w:r>
+                            <w:r>
+                              <w:t xml:space="preserve"> categorized</w:t>
+                            </w:r>
+                            <w:proofErr w:type="gramEnd"/>
+                            <w:r>
+                              <w:t xml:space="preserve"> as Positive or negative </w:t>
+                            </w:r>
+                            <w:r>
+                              <w:t>emotions.</w:t>
+                            </w:r>
+                          </w:p>
+                        </w:txbxContent>
+                      </wps:txbx>
+                      <wps:bodyPr rot="0" spcFirstLastPara="0" vertOverflow="overflow" horzOverflow="overflow" vert="horz" wrap="square" lIns="91440" tIns="45720" rIns="91440" bIns="45720" numCol="1" spcCol="0" rtlCol="0" fromWordArt="0" anchor="t" anchorCtr="0" forceAA="0" compatLnSpc="1">
+                        <a:prstTxWarp prst="textNoShape">
+                          <a:avLst/>
+                        </a:prstTxWarp>
+                        <a:noAutofit/>
+                      </wps:bodyPr>
+                    </wps:wsp>
+                  </a:graphicData>
+                </a:graphic>
+                <wp14:sizeRelV relativeFrom="margin">
+                  <wp14:pctHeight>0</wp14:pctHeight>
+                </wp14:sizeRelV>
+              </wp:anchor>
+            </w:drawing>
+          </mc:Choice>
+          <mc:Fallback>
+            <w:pict>
+              <v:shapetype id="_x0000_t202" coordsize="21600,21600" o:spt="202" path="m,l,21600r21600,l21600,xe">
+                <v:stroke joinstyle="miter"/>
+                <v:path gradientshapeok="t" o:connecttype="rect"/>
+              </v:shapetype>
+              <v:shape id="Text Box 2" o:spid="_x0000_s1026" type="#_x0000_t202" style="position:absolute;margin-left:231pt;margin-top:24.5pt;width:185.25pt;height:102.75pt;z-index:251659264;visibility:visible;mso-wrap-style:square;mso-height-percent:0;mso-wrap-distance-left:9pt;mso-wrap-distance-top:0;mso-wrap-distance-right:9pt;mso-wrap-distance-bottom:0;mso-position-horizontal:absolute;mso-position-horizontal-relative:text;mso-position-vertical:absolute;mso-position-vertical-relative:text;mso-height-percent:0;mso-height-relative:margin;v-text-anchor:top" o:gfxdata="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" fillcolor="white [3201]" strokeweight=".5pt">
+                <v:textbox>
+                  <w:txbxContent>
+                    <w:p>
+                      <w:r>
+                        <w:t>The distribution of the emotions reveal that near 5000 of the tweets displayed Neutral emotions.</w:t>
+                      </w:r>
+                    </w:p>
+                    <w:p>
+                      <w:r>
+                        <w:t xml:space="preserve">Fewer </w:t>
+                      </w:r>
+                      <w:r>
+                        <w:t>tweets</w:t>
+                      </w:r>
+                      <w:r>
+                        <w:t xml:space="preserve"> </w:t>
+                      </w:r>
+                      <w:proofErr w:type="gramStart"/>
+                      <w:r>
+                        <w:t>are</w:t>
+                      </w:r>
+                      <w:r>
+                        <w:t xml:space="preserve"> categorized</w:t>
+                      </w:r>
+                      <w:proofErr w:type="gramEnd"/>
+                      <w:r>
+                        <w:t xml:space="preserve"> as Positive or negative </w:t>
+                      </w:r>
+                      <w:r>
+                        <w:t>emotions.</w:t>
+                      </w:r>
+                    </w:p>
+                  </w:txbxContent>
+                </v:textbox>
+              </v:shape>
+            </w:pict>
+          </mc:Fallback>
+        </mc:AlternateContent>
+      </w:r>
+      <w:r>
+        <w:rPr>
+          <w:rFonts w:ascii="Helvetica" w:eastAsia="Times New Roman" w:hAnsi="Helvetica" w:cs="Helvetica"/>
+          <w:noProof/>
+          <w:color w:val="000000"/>
+          <w:sz w:val="21"/>
+          <w:szCs w:val="21"/>
+        </w:rPr>
+        <w:drawing>
+          <wp:inline distT="0" distB="0" distL="0" distR="0">
+            <wp:extent cx="5448300" cy="3710684"/>
+            <wp:effectExtent l="0" t="0" r="0" b="4445"/>
+            <wp:docPr id="1" name="Picture 1"/>
+            <wp:cNvGraphicFramePr>
+              <a:graphicFrameLocks xmlns:a="http://schemas.openxmlformats.org/drawingml/2006/main" noChangeAspect="1"/>
+            </wp:cNvGraphicFramePr>
+            <a:graphic xmlns:a="http://schemas.openxmlformats.org/drawingml/2006/main">
+              <a:graphicData uri="http://schemas.openxmlformats.org/drawingml/2006/picture">
+                <pic:pic xmlns:pic="http://schemas.openxmlformats.org/drawingml/2006/picture">
+                  <pic:nvPicPr>
+                    <pic:cNvPr id="1" name="emotion_distribution.png"/>
+                    <pic:cNvPicPr/>
+                  </pic:nvPicPr>
+                  <pic:blipFill>
+                    <a:blip r:embed="rId5">
+                      <a:extLst>
+                        <a:ext uri="{28A0092B-C50C-407E-A947-70E740481C1C}">
+                          <a14:useLocalDpi xmlns:a14="http://schemas.microsoft.com/office/drawing/2010/main" val="0"/>
+                        </a:ext>
+                      </a:extLst>
+                    </a:blip>
+                    <a:stretch>
+                      <a:fillRect/>
+                    </a:stretch>
+                  </pic:blipFill>
+                  <pic:spPr>
+                    <a:xfrm>
+                      <a:off x="0" y="0"/>
+                      <a:ext cx="5503726" cy="3748433"/>
+                    </a:xfrm>
+                    <a:prstGeom prst="rect">
+                      <a:avLst/>
+                    </a:prstGeom>
+                  </pic:spPr>
+                </pic:pic>
+              </a:graphicData>
+            </a:graphic>
+          </wp:inline>
+        </w:drawing>
+      </w:r>
+    </w:p>
+    <w:p>
+      <w:pPr>
+        <w:rPr>
+          <w:rFonts w:ascii="Helvetica" w:eastAsia="Times New Roman" w:hAnsi="Helvetica" w:cs="Helvetica"/>
+          <w:color w:val="000000"/>
+          <w:sz w:val="21"/>
+          <w:szCs w:val="21"/>
+        </w:rPr>
+      </w:pPr>
+      <w:r>
+        <w:rPr>
+          <w:rFonts w:ascii="Helvetica" w:eastAsia="Times New Roman" w:hAnsi="Helvetica" w:cs="Helvetica"/>
+          <w:color w:val="000000"/>
+          <w:sz w:val="21"/>
+          <w:szCs w:val="21"/>
+        </w:rPr>
+        <w:br w:type="page"/>
+      </w:r>
+    </w:p>
+    <w:p>
+      <w:pPr>
+        <w:shd w:val="clear" w:color="auto" w:fill="FFFFFF"/>
+        <w:spacing w:before="100" w:beforeAutospacing="1" w:after="100" w:afterAutospacing="1" w:line="240" w:lineRule="auto"/>
+        <w:rPr>
+          <w:rFonts w:ascii="Helvetica" w:eastAsia="Times New Roman" w:hAnsi="Helvetica" w:cs="Helvetica"/>
+          <w:color w:val="000000"/>
+          <w:sz w:val="21"/>
+          <w:szCs w:val="21"/>
+        </w:rPr>
+      </w:pPr>
       <w:bookmarkStart w:id="0" w:name="_GoBack"/>
       <w:bookmarkEnd w:id="0"/>
     </w:p>
     <w:p>
       <w:pPr>
         <w:shd w:val="clear" w:color="auto" w:fill="FFFFFF"/>
+        <w:spacing w:before="305" w:after="0" w:line="240" w:lineRule="auto"/>
+        <w:outlineLvl w:val="1"/>
+        <w:rPr>
+          <w:rFonts w:ascii="Helvetica" w:eastAsia="Times New Roman" w:hAnsi="Helvetica" w:cs="Helvetica"/>
+          <w:b/>
+          <w:bCs/>
+          <w:color w:val="000000"/>
+          <w:sz w:val="28"/>
+          <w:szCs w:val="28"/>
+        </w:rPr>
+      </w:pPr>
+      <w:r>
+        <w:rPr>
+          <w:rFonts w:ascii="Helvetica" w:eastAsia="Times New Roman" w:hAnsi="Helvetica" w:cs="Helvetica"/>
+          <w:b/>
+          <w:bCs/>
+          <w:color w:val="000000"/>
+          <w:sz w:val="28"/>
+          <w:szCs w:val="28"/>
+        </w:rPr>
+        <w:t>4.2</w:t>
+      </w:r>
+      <w:r>
+        <w:rPr>
+          <w:rFonts w:ascii="Helvetica" w:eastAsia="Times New Roman" w:hAnsi="Helvetica" w:cs="Helvetica"/>
+          <w:b/>
+          <w:bCs/>
+          <w:color w:val="000000"/>
+          <w:sz w:val="28"/>
+          <w:szCs w:val="28"/>
+        </w:rPr>
+        <w:t xml:space="preserve">. </w:t>
+      </w:r>
+      <w:r>
+        <w:rPr>
+          <w:rFonts w:ascii="Helvetica" w:eastAsia="Times New Roman" w:hAnsi="Helvetica" w:cs="Helvetica"/>
+          <w:b/>
+          <w:bCs/>
+          <w:color w:val="000000"/>
+          <w:sz w:val="28"/>
+          <w:szCs w:val="28"/>
+        </w:rPr>
+        <w:t xml:space="preserve">Distributions of the </w:t>
+      </w:r>
+      <w:r>
+        <w:rPr>
+          <w:rFonts w:ascii="Helvetica" w:eastAsia="Times New Roman" w:hAnsi="Helvetica" w:cs="Helvetica"/>
+          <w:b/>
+          <w:bCs/>
+          <w:color w:val="000000"/>
+          <w:sz w:val="28"/>
+          <w:szCs w:val="28"/>
+        </w:rPr>
+        <w:t>Products</w:t>
+      </w:r>
+      <w:r>
+        <w:rPr>
+          <w:rFonts w:ascii="Helvetica" w:eastAsia="Times New Roman" w:hAnsi="Helvetica" w:cs="Helvetica"/>
+          <w:b/>
+          <w:bCs/>
+          <w:color w:val="000000"/>
+          <w:sz w:val="28"/>
+          <w:szCs w:val="28"/>
+        </w:rPr>
+        <w:t xml:space="preserve"> Feature</w:t>
+      </w:r>
+    </w:p>
+    <w:p>
+      <w:pPr>
+        <w:shd w:val="clear" w:color="auto" w:fill="FFFFFF"/>
         <w:spacing w:before="100" w:beforeAutospacing="1" w:after="100" w:afterAutospacing="1" w:line="240" w:lineRule="auto"/>
         <w:rPr>
           <w:rFonts w:ascii="Helvetica" w:eastAsia="Times New Roman" w:hAnsi="Helvetica" w:cs="Helvetica"/>
-          <w:color w:val="000000"/>
-          <w:sz w:val="21"/>
-          <w:szCs w:val="21"/>
-        </w:rPr>
-      </w:pPr>
+          <w:noProof/>
+          <w:color w:val="000000"/>
+          <w:sz w:val="21"/>
+          <w:szCs w:val="21"/>
+        </w:rPr>
+      </w:pPr>
+    </w:p>
+    <w:p>
+      <w:pPr>
+        <w:shd w:val="clear" w:color="auto" w:fill="FFFFFF"/>
+        <w:spacing w:before="100" w:beforeAutospacing="1" w:after="100" w:afterAutospacing="1" w:line="240" w:lineRule="auto"/>
+        <w:rPr>
+          <w:rFonts w:ascii="Helvetica" w:eastAsia="Times New Roman" w:hAnsi="Helvetica" w:cs="Helvetica"/>
+          <w:color w:val="000000"/>
+          <w:sz w:val="21"/>
+          <w:szCs w:val="21"/>
+        </w:rPr>
+      </w:pPr>
+      <w:r>
+        <w:rPr>
+          <w:rFonts w:ascii="Helvetica" w:eastAsia="Times New Roman" w:hAnsi="Helvetica" w:cs="Helvetica"/>
+          <w:noProof/>
+          <w:color w:val="000000"/>
+          <w:sz w:val="21"/>
+          <w:szCs w:val="21"/>
+        </w:rPr>
+        <mc:AlternateContent>
+          <mc:Choice Requires="wps">
+            <w:drawing>
+              <wp:anchor distT="0" distB="0" distL="114300" distR="114300" simplePos="0" relativeHeight="251660288" behindDoc="0" locked="0" layoutInCell="1" allowOverlap="1">
+                <wp:simplePos x="0" y="0"/>
+                <wp:positionH relativeFrom="column">
+                  <wp:posOffset>5029200</wp:posOffset>
+                </wp:positionH>
+                <wp:positionV relativeFrom="paragraph">
+                  <wp:posOffset>1271270</wp:posOffset>
+                </wp:positionV>
+                <wp:extent cx="1495425" cy="1352550"/>
+                <wp:effectExtent l="0" t="0" r="28575" b="19050"/>
+                <wp:wrapNone/>
+                <wp:docPr id="4" name="Text Box 4"/>
+                <wp:cNvGraphicFramePr/>
+                <a:graphic xmlns:a="http://schemas.openxmlformats.org/drawingml/2006/main">
+                  <a:graphicData uri="http://schemas.microsoft.com/office/word/2010/wordprocessingShape">
+                    <wps:wsp>
+                      <wps:cNvSpPr txBox="1"/>
+                      <wps:spPr>
+                        <a:xfrm>
+                          <a:off x="0" y="0"/>
+                          <a:ext cx="1495425" cy="1352550"/>
+                        </a:xfrm>
+                        <a:prstGeom prst="rect">
+                          <a:avLst/>
+                        </a:prstGeom>
+                        <a:solidFill>
+                          <a:schemeClr val="lt1"/>
+                        </a:solidFill>
+                        <a:ln w="6350">
+                          <a:solidFill>
+                            <a:prstClr val="black"/>
+                          </a:solidFill>
+                        </a:ln>
+                      </wps:spPr>
+                      <wps:txbx>
+                        <w:txbxContent>
+                          <w:p>
+                            <w:r>
+                              <w:t>The topic iPad dominated the discussion in the tweets. Discussions concerning Google and Apple companies followed in ranking.</w:t>
+                            </w:r>
+                          </w:p>
+                        </w:txbxContent>
+                      </wps:txbx>
+                      <wps:bodyPr rot="0" spcFirstLastPara="0" vertOverflow="overflow" horzOverflow="overflow" vert="horz" wrap="square" lIns="91440" tIns="45720" rIns="91440" bIns="45720" numCol="1" spcCol="0" rtlCol="0" fromWordArt="0" anchor="t" anchorCtr="0" forceAA="0" compatLnSpc="1">
+                        <a:prstTxWarp prst="textNoShape">
+                          <a:avLst/>
+                        </a:prstTxWarp>
+                        <a:noAutofit/>
+                      </wps:bodyPr>
+                    </wps:wsp>
+                  </a:graphicData>
+                </a:graphic>
+                <wp14:sizeRelH relativeFrom="margin">
+                  <wp14:pctWidth>0</wp14:pctWidth>
+                </wp14:sizeRelH>
+                <wp14:sizeRelV relativeFrom="margin">
+                  <wp14:pctHeight>0</wp14:pctHeight>
+                </wp14:sizeRelV>
+              </wp:anchor>
+            </w:drawing>
+          </mc:Choice>
+          <mc:Fallback>
+            <w:pict>
+              <v:shape id="Text Box 4" o:spid="_x0000_s1027" type="#_x0000_t202" style="position:absolute;margin-left:396pt;margin-top:100.1pt;width:117.75pt;height:106.5pt;z-index:251660288;visibility:visible;mso-wrap-style:square;mso-width-percent:0;mso-height-percent:0;mso-wrap-distance-left:9pt;mso-wrap-distance-top:0;mso-wrap-distance-right:9pt;mso-wrap-distance-bottom:0;mso-position-horizontal:absolute;mso-position-horizontal-relative:text;mso-position-vertical:absolute;mso-position-vertical-relative:text;mso-width-percent:0;mso-height-percent:0;mso-width-relative:margin;mso-height-relative:margin;v-text-anchor:top" o:gfxdata="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" fillcolor="white [3201]" strokeweight=".5pt">
+                <v:textbox>
+                  <w:txbxContent>
+                    <w:p>
+                      <w:r>
+                        <w:t>The topic iPad dominated the discussion in the tweets. Discussions concerning Google and Apple companies followed in ranking.</w:t>
+                      </w:r>
+                    </w:p>
+                  </w:txbxContent>
+                </v:textbox>
+              </v:shape>
+            </w:pict>
+          </mc:Fallback>
+        </mc:AlternateContent>
+      </w:r>
+      <w:r>
+        <w:rPr>
+          <w:rFonts w:ascii="Helvetica" w:eastAsia="Times New Roman" w:hAnsi="Helvetica" w:cs="Helvetica"/>
+          <w:noProof/>
+          <w:color w:val="000000"/>
+          <w:sz w:val="21"/>
+          <w:szCs w:val="21"/>
+        </w:rPr>
+        <w:drawing>
+          <wp:inline distT="0" distB="0" distL="0" distR="0">
+            <wp:extent cx="6762750" cy="3989011"/>
+            <wp:effectExtent l="0" t="0" r="0" b="0"/>
+            <wp:docPr id="5" name="Picture 5"/>
+            <wp:cNvGraphicFramePr>
+              <a:graphicFrameLocks xmlns:a="http://schemas.openxmlformats.org/drawingml/2006/main" noChangeAspect="1"/>
+            </wp:cNvGraphicFramePr>
+            <a:graphic xmlns:a="http://schemas.openxmlformats.org/drawingml/2006/main">
+              <a:graphicData uri="http://schemas.openxmlformats.org/drawingml/2006/picture">
+                <pic:pic xmlns:pic="http://schemas.openxmlformats.org/drawingml/2006/picture">
+                  <pic:nvPicPr>
+                    <pic:cNvPr id="5" name="product_distribution.png"/>
+                    <pic:cNvPicPr/>
+                  </pic:nvPicPr>
+                  <pic:blipFill>
+                    <a:blip r:embed="rId6">
+                      <a:extLst>
+                        <a:ext uri="{28A0092B-C50C-407E-A947-70E740481C1C}">
+                          <a14:useLocalDpi xmlns:a14="http://schemas.microsoft.com/office/drawing/2010/main" val="0"/>
+                        </a:ext>
+                      </a:extLst>
+                    </a:blip>
+                    <a:stretch>
+                      <a:fillRect/>
+                    </a:stretch>
+                  </pic:blipFill>
+                  <pic:spPr>
+                    <a:xfrm>
+                      <a:off x="0" y="0"/>
+                      <a:ext cx="6777195" cy="3997531"/>
+                    </a:xfrm>
+                    <a:prstGeom prst="rect">
+                      <a:avLst/>
+                    </a:prstGeom>
+                  </pic:spPr>
+                </pic:pic>
+              </a:graphicData>
+            </a:graphic>
+          </wp:inline>
+        </w:drawing>
+      </w:r>
     </w:p>
     <w:sectPr>
       <w:pgSz w:w="12240" w:h="15840"/>
@@ -6769,6 +7253,36 @@
       <w:szCs w:val="24"/>
     </w:rPr>
   </w:style>
+  <w:style w:type="paragraph" w:styleId="BalloonText">
+    <w:name w:val="Balloon Text"/>
+    <w:basedOn w:val="Normal"/>
+    <w:link w:val="BalloonTextChar"/>
+    <w:uiPriority w:val="99"/>
+    <w:semiHidden/>
+    <w:unhideWhenUsed/>
+    <w:rsid w:val="00F83E76"/>
+    <w:pPr>
+      <w:spacing w:after="0" w:line="240" w:lineRule="auto"/>
+    </w:pPr>
+    <w:rPr>
+      <w:rFonts w:ascii="Segoe UI" w:hAnsi="Segoe UI" w:cs="Segoe UI"/>
+      <w:sz w:val="18"/>
+      <w:szCs w:val="18"/>
+    </w:rPr>
+  </w:style>
+  <w:style w:type="character" w:customStyle="1" w:styleId="BalloonTextChar">
+    <w:name w:val="Balloon Text Char"/>
+    <w:basedOn w:val="DefaultParagraphFont"/>
+    <w:link w:val="BalloonText"/>
+    <w:uiPriority w:val="99"/>
+    <w:semiHidden/>
+    <w:rsid w:val="00F83E76"/>
+    <w:rPr>
+      <w:rFonts w:ascii="Segoe UI" w:hAnsi="Segoe UI" w:cs="Segoe UI"/>
+      <w:sz w:val="18"/>
+      <w:szCs w:val="18"/>
+    </w:rPr>
+  </w:style>
 </w:styles>
 </file>
 

</xml_diff>

<commit_message>
Add more images to the Data Visualisation Section
</commit_message>
<xml_diff>
--- a/Non Technical Documentation.docx
+++ b/Non Technical Documentation.docx
@@ -564,40 +564,7 @@
           <w:sz w:val="28"/>
           <w:szCs w:val="28"/>
         </w:rPr>
-        <w:t>1.</w:t>
-      </w:r>
-      <w:r>
-        <w:rPr>
-          <w:rFonts w:ascii="Helvetica" w:eastAsia="Times New Roman" w:hAnsi="Helvetica" w:cs="Helvetica"/>
-          <w:b/>
-          <w:bCs/>
-          <w:color w:val="000000"/>
-          <w:sz w:val="28"/>
-          <w:szCs w:val="28"/>
-        </w:rPr>
-        <w:t>3</w:t>
-      </w:r>
-      <w:r>
-        <w:rPr>
-          <w:rFonts w:ascii="Helvetica" w:eastAsia="Times New Roman" w:hAnsi="Helvetica" w:cs="Helvetica"/>
-          <w:b/>
-          <w:bCs/>
-          <w:color w:val="000000"/>
-          <w:sz w:val="28"/>
-          <w:szCs w:val="28"/>
-        </w:rPr>
-        <w:t xml:space="preserve">. </w:t>
-      </w:r>
-      <w:r>
-        <w:rPr>
-          <w:rFonts w:ascii="Helvetica" w:eastAsia="Times New Roman" w:hAnsi="Helvetica" w:cs="Helvetica"/>
-          <w:b/>
-          <w:bCs/>
-          <w:color w:val="000000"/>
-          <w:sz w:val="28"/>
-          <w:szCs w:val="28"/>
-        </w:rPr>
-        <w:t>Stakeholders</w:t>
+        <w:t>1.3. Stakeholders</w:t>
       </w:r>
     </w:p>
     <w:p>
@@ -739,6 +706,7 @@
           <w:sz w:val="21"/>
           <w:szCs w:val="21"/>
         </w:rPr>
+        <w:lastRenderedPageBreak/>
         <w:t>Decision-Makers:</w:t>
       </w:r>
       <w:r>
@@ -1279,7 +1247,6 @@
           <w:sz w:val="21"/>
           <w:szCs w:val="21"/>
         </w:rPr>
-        <w:lastRenderedPageBreak/>
         <w:t xml:space="preserve">To recognize the products </w:t>
       </w:r>
       <w:proofErr w:type="gramStart"/>
@@ -1357,6 +1324,25 @@
     </w:p>
     <w:p>
       <w:pPr>
+        <w:rPr>
+          <w:rFonts w:ascii="Helvetica" w:eastAsia="Times New Roman" w:hAnsi="Helvetica" w:cs="Helvetica"/>
+          <w:color w:val="000000"/>
+          <w:sz w:val="21"/>
+          <w:szCs w:val="21"/>
+        </w:rPr>
+      </w:pPr>
+      <w:r>
+        <w:rPr>
+          <w:rFonts w:ascii="Helvetica" w:eastAsia="Times New Roman" w:hAnsi="Helvetica" w:cs="Helvetica"/>
+          <w:color w:val="000000"/>
+          <w:sz w:val="21"/>
+          <w:szCs w:val="21"/>
+        </w:rPr>
+        <w:br w:type="page"/>
+      </w:r>
+    </w:p>
+    <w:p>
+      <w:pPr>
         <w:shd w:val="clear" w:color="auto" w:fill="FFFFFF"/>
         <w:spacing w:before="305" w:after="0" w:line="240" w:lineRule="auto"/>
         <w:outlineLvl w:val="1"/>
@@ -1378,6 +1364,7 @@
           <w:sz w:val="33"/>
           <w:szCs w:val="33"/>
         </w:rPr>
+        <w:lastRenderedPageBreak/>
         <w:t>2.0. Data Understanding</w:t>
       </w:r>
     </w:p>
@@ -2068,7 +2055,6 @@
           <w:sz w:val="21"/>
           <w:szCs w:val="21"/>
         </w:rPr>
-        <w:lastRenderedPageBreak/>
         <w:t>Limitations</w:t>
       </w:r>
     </w:p>
@@ -2134,6 +2120,7 @@
           <w:sz w:val="21"/>
           <w:szCs w:val="21"/>
         </w:rPr>
+        <w:lastRenderedPageBreak/>
         <w:t>Imbalanced Classes:</w:t>
       </w:r>
       <w:r>
@@ -3290,7 +3277,6 @@
           <w:sz w:val="21"/>
           <w:szCs w:val="21"/>
         </w:rPr>
-        <w:lastRenderedPageBreak/>
         <w:t>Column *</w:t>
       </w:r>
       <w:proofErr w:type="spellStart"/>
@@ -3436,6 +3422,7 @@
           <w:sz w:val="21"/>
           <w:szCs w:val="21"/>
         </w:rPr>
+        <w:lastRenderedPageBreak/>
         <w:t>The dataset has 22 duplicated records.</w:t>
       </w:r>
     </w:p>
@@ -3787,6 +3774,26 @@
     </w:p>
     <w:p>
       <w:pPr>
+        <w:rPr>
+          <w:rFonts w:ascii="Helvetica" w:hAnsi="Helvetica" w:cs="Helvetica"/>
+          <w:color w:val="000000"/>
+          <w:sz w:val="21"/>
+          <w:szCs w:val="21"/>
+        </w:rPr>
+      </w:pPr>
+    </w:p>
+    <w:p>
+      <w:pPr>
+        <w:rPr>
+          <w:rFonts w:ascii="Helvetica" w:hAnsi="Helvetica" w:cs="Helvetica"/>
+          <w:color w:val="000000"/>
+          <w:sz w:val="21"/>
+          <w:szCs w:val="21"/>
+        </w:rPr>
+      </w:pPr>
+    </w:p>
+    <w:p>
+      <w:pPr>
         <w:shd w:val="clear" w:color="auto" w:fill="FFFFFF"/>
         <w:spacing w:before="305" w:after="0" w:line="240" w:lineRule="auto"/>
         <w:outlineLvl w:val="1"/>
@@ -4263,6 +4270,72 @@
     </w:p>
     <w:p>
       <w:pPr>
+        <w:rPr>
+          <w:rFonts w:ascii="Helvetica" w:eastAsia="Times New Roman" w:hAnsi="Helvetica" w:cs="Helvetica"/>
+          <w:b/>
+          <w:bCs/>
+          <w:color w:val="000000"/>
+          <w:sz w:val="33"/>
+          <w:szCs w:val="33"/>
+        </w:rPr>
+      </w:pPr>
+      <w:r>
+        <w:rPr>
+          <w:rFonts w:ascii="Helvetica" w:hAnsi="Helvetica" w:cs="Helvetica"/>
+          <w:color w:val="000000"/>
+          <w:sz w:val="21"/>
+          <w:szCs w:val="21"/>
+        </w:rPr>
+        <w:br w:type="page"/>
+      </w:r>
+      <w:r>
+        <w:rPr>
+          <w:rFonts w:ascii="Helvetica" w:eastAsia="Times New Roman" w:hAnsi="Helvetica" w:cs="Helvetica"/>
+          <w:b/>
+          <w:bCs/>
+          <w:color w:val="000000"/>
+          <w:sz w:val="33"/>
+          <w:szCs w:val="33"/>
+        </w:rPr>
+        <w:lastRenderedPageBreak/>
+        <w:t>4</w:t>
+      </w:r>
+      <w:r>
+        <w:rPr>
+          <w:rFonts w:ascii="Helvetica" w:eastAsia="Times New Roman" w:hAnsi="Helvetica" w:cs="Helvetica"/>
+          <w:b/>
+          <w:bCs/>
+          <w:color w:val="000000"/>
+          <w:sz w:val="33"/>
+          <w:szCs w:val="33"/>
+        </w:rPr>
+        <w:t xml:space="preserve">.0. Data </w:t>
+      </w:r>
+      <w:r>
+        <w:rPr>
+          <w:rFonts w:ascii="Helvetica" w:eastAsia="Times New Roman" w:hAnsi="Helvetica" w:cs="Helvetica"/>
+          <w:b/>
+          <w:bCs/>
+          <w:color w:val="000000"/>
+          <w:sz w:val="33"/>
+          <w:szCs w:val="33"/>
+        </w:rPr>
+        <w:t>Visualiz</w:t>
+      </w:r>
+      <w:r>
+        <w:rPr>
+          <w:rFonts w:ascii="Helvetica" w:eastAsia="Times New Roman" w:hAnsi="Helvetica" w:cs="Helvetica"/>
+          <w:b/>
+          <w:bCs/>
+          <w:color w:val="000000"/>
+          <w:sz w:val="33"/>
+          <w:szCs w:val="33"/>
+        </w:rPr>
+        <w:t>ation</w:t>
+      </w:r>
+    </w:p>
+    <w:p>
+      <w:pPr>
         <w:shd w:val="clear" w:color="auto" w:fill="FFFFFF"/>
         <w:spacing w:before="305" w:after="0" w:line="240" w:lineRule="auto"/>
         <w:outlineLvl w:val="1"/>
@@ -4271,65 +4344,6 @@
           <w:b/>
           <w:bCs/>
           <w:color w:val="000000"/>
-          <w:sz w:val="33"/>
-          <w:szCs w:val="33"/>
-        </w:rPr>
-      </w:pPr>
-      <w:r>
-        <w:rPr>
-          <w:rFonts w:ascii="Helvetica" w:eastAsia="Times New Roman" w:hAnsi="Helvetica" w:cs="Helvetica"/>
-          <w:b/>
-          <w:bCs/>
-          <w:color w:val="000000"/>
-          <w:sz w:val="33"/>
-          <w:szCs w:val="33"/>
-        </w:rPr>
-        <w:t>4</w:t>
-      </w:r>
-      <w:r>
-        <w:rPr>
-          <w:rFonts w:ascii="Helvetica" w:eastAsia="Times New Roman" w:hAnsi="Helvetica" w:cs="Helvetica"/>
-          <w:b/>
-          <w:bCs/>
-          <w:color w:val="000000"/>
-          <w:sz w:val="33"/>
-          <w:szCs w:val="33"/>
-        </w:rPr>
-        <w:t xml:space="preserve">.0. Data </w:t>
-      </w:r>
-      <w:r>
-        <w:rPr>
-          <w:rFonts w:ascii="Helvetica" w:eastAsia="Times New Roman" w:hAnsi="Helvetica" w:cs="Helvetica"/>
-          <w:b/>
-          <w:bCs/>
-          <w:color w:val="000000"/>
-          <w:sz w:val="33"/>
-          <w:szCs w:val="33"/>
-        </w:rPr>
-        <w:t>Visualiz</w:t>
-      </w:r>
-      <w:r>
-        <w:rPr>
-          <w:rFonts w:ascii="Helvetica" w:eastAsia="Times New Roman" w:hAnsi="Helvetica" w:cs="Helvetica"/>
-          <w:b/>
-          <w:bCs/>
-          <w:color w:val="000000"/>
-          <w:sz w:val="33"/>
-          <w:szCs w:val="33"/>
-        </w:rPr>
-        <w:t>ation</w:t>
-      </w:r>
-    </w:p>
-    <w:p>
-      <w:pPr>
-        <w:shd w:val="clear" w:color="auto" w:fill="FFFFFF"/>
-        <w:spacing w:before="305" w:after="0" w:line="240" w:lineRule="auto"/>
-        <w:outlineLvl w:val="1"/>
-        <w:rPr>
-          <w:rFonts w:ascii="Helvetica" w:eastAsia="Times New Roman" w:hAnsi="Helvetica" w:cs="Helvetica"/>
-          <w:b/>
-          <w:bCs/>
-          <w:color w:val="000000"/>
           <w:sz w:val="28"/>
           <w:szCs w:val="28"/>
         </w:rPr>
@@ -4363,9 +4377,11 @@
         <w:spacing w:before="100" w:beforeAutospacing="1" w:after="100" w:afterAutospacing="1" w:line="240" w:lineRule="auto"/>
         <w:rPr>
           <w:rFonts w:ascii="Helvetica" w:eastAsia="Times New Roman" w:hAnsi="Helvetica" w:cs="Helvetica"/>
-          <w:color w:val="000000"/>
-          <w:sz w:val="21"/>
-          <w:szCs w:val="21"/>
+          <w:b/>
+          <w:bCs/>
+          <w:color w:val="000000"/>
+          <w:sz w:val="28"/>
+          <w:szCs w:val="28"/>
         </w:rPr>
       </w:pPr>
       <w:r>
@@ -4376,17 +4392,16 @@
           <w:sz w:val="21"/>
           <w:szCs w:val="21"/>
         </w:rPr>
-        <w:lastRenderedPageBreak/>
         <mc:AlternateContent>
           <mc:Choice Requires="wps">
             <w:drawing>
               <wp:anchor distT="0" distB="0" distL="114300" distR="114300" simplePos="0" relativeHeight="251659264" behindDoc="0" locked="0" layoutInCell="1" allowOverlap="1">
                 <wp:simplePos x="0" y="0"/>
                 <wp:positionH relativeFrom="column">
-                  <wp:posOffset>2933700</wp:posOffset>
+                  <wp:posOffset>4438650</wp:posOffset>
                 </wp:positionH>
-                <wp:positionV relativeFrom="paragraph">
-                  <wp:posOffset>311150</wp:posOffset>
+                <wp:positionV relativeFrom="page">
+                  <wp:posOffset>2000250</wp:posOffset>
                 </wp:positionV>
                 <wp:extent cx="2352675" cy="1304925"/>
                 <wp:effectExtent l="0" t="0" r="28575" b="28575"/>
@@ -4469,7 +4484,7 @@
                 <v:stroke joinstyle="miter"/>
                 <v:path gradientshapeok="t" o:connecttype="rect"/>
               </v:shapetype>
-              <v:shape id="Text Box 2" o:spid="_x0000_s1026" type="#_x0000_t202" style="position:absolute;margin-left:231pt;margin-top:24.5pt;width:185.25pt;height:102.75pt;z-index:251659264;visibility:visible;mso-wrap-style:square;mso-height-percent:0;mso-wrap-distance-left:9pt;mso-wrap-distance-top:0;mso-wrap-distance-right:9pt;mso-wrap-distance-bottom:0;mso-position-horizontal:absolute;mso-position-horizontal-relative:text;mso-position-vertical:absolute;mso-position-vertical-relative:text;mso-height-percent:0;mso-height-relative:margin;v-text-anchor:top" o:gfxdata="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" fillcolor="white [3201]" strokeweight=".5pt">
+              <v:shape id="Text Box 2" o:spid="_x0000_s1026" type="#_x0000_t202" style="position:absolute;margin-left:349.5pt;margin-top:157.5pt;width:185.25pt;height:102.75pt;z-index:251659264;visibility:visible;mso-wrap-style:square;mso-height-percent:0;mso-wrap-distance-left:9pt;mso-wrap-distance-top:0;mso-wrap-distance-right:9pt;mso-wrap-distance-bottom:0;mso-position-horizontal:absolute;mso-position-horizontal-relative:text;mso-position-vertical:absolute;mso-position-vertical-relative:page;mso-height-percent:0;mso-height-relative:margin;v-text-anchor:top" o:gfxdata="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" fillcolor="white [3201]" strokeweight=".5pt">
                 <v:textbox>
                   <w:txbxContent>
                     <w:p>
@@ -4504,6 +4519,7 @@
                     </w:p>
                   </w:txbxContent>
                 </v:textbox>
+                <w10:wrap anchory="page"/>
               </v:shape>
             </w:pict>
           </mc:Fallback>
@@ -4519,8 +4535,8 @@
         </w:rPr>
         <w:drawing>
           <wp:inline distT="0" distB="0" distL="0" distR="0">
-            <wp:extent cx="5448300" cy="3710684"/>
-            <wp:effectExtent l="0" t="0" r="0" b="4445"/>
+            <wp:extent cx="5447665" cy="2971800"/>
+            <wp:effectExtent l="0" t="0" r="635" b="0"/>
             <wp:docPr id="1" name="Picture 1"/>
             <wp:cNvGraphicFramePr>
               <a:graphicFrameLocks xmlns:a="http://schemas.openxmlformats.org/drawingml/2006/main" noChangeAspect="1"/>
@@ -4547,7 +4563,7 @@
                   <pic:spPr>
                     <a:xfrm>
                       <a:off x="0" y="0"/>
-                      <a:ext cx="5503726" cy="3748433"/>
+                      <a:ext cx="5505649" cy="3003431"/>
                     </a:xfrm>
                     <a:prstGeom prst="rect">
                       <a:avLst/>
@@ -4562,44 +4578,10 @@
     </w:p>
     <w:p>
       <w:pPr>
-        <w:rPr>
-          <w:rFonts w:ascii="Helvetica" w:eastAsia="Times New Roman" w:hAnsi="Helvetica" w:cs="Helvetica"/>
-          <w:color w:val="000000"/>
-          <w:sz w:val="21"/>
-          <w:szCs w:val="21"/>
-        </w:rPr>
-      </w:pPr>
-      <w:r>
-        <w:rPr>
-          <w:rFonts w:ascii="Helvetica" w:eastAsia="Times New Roman" w:hAnsi="Helvetica" w:cs="Helvetica"/>
-          <w:color w:val="000000"/>
-          <w:sz w:val="21"/>
-          <w:szCs w:val="21"/>
-        </w:rPr>
-        <w:br w:type="page"/>
-      </w:r>
-    </w:p>
-    <w:p>
-      <w:pPr>
         <w:shd w:val="clear" w:color="auto" w:fill="FFFFFF"/>
         <w:spacing w:before="100" w:beforeAutospacing="1" w:after="100" w:afterAutospacing="1" w:line="240" w:lineRule="auto"/>
         <w:rPr>
           <w:rFonts w:ascii="Helvetica" w:eastAsia="Times New Roman" w:hAnsi="Helvetica" w:cs="Helvetica"/>
-          <w:color w:val="000000"/>
-          <w:sz w:val="21"/>
-          <w:szCs w:val="21"/>
-        </w:rPr>
-      </w:pPr>
-      <w:bookmarkStart w:id="0" w:name="_GoBack"/>
-      <w:bookmarkEnd w:id="0"/>
-    </w:p>
-    <w:p>
-      <w:pPr>
-        <w:shd w:val="clear" w:color="auto" w:fill="FFFFFF"/>
-        <w:spacing w:before="305" w:after="0" w:line="240" w:lineRule="auto"/>
-        <w:outlineLvl w:val="1"/>
-        <w:rPr>
-          <w:rFonts w:ascii="Helvetica" w:eastAsia="Times New Roman" w:hAnsi="Helvetica" w:cs="Helvetica"/>
           <w:b/>
           <w:bCs/>
           <w:color w:val="000000"/>
@@ -4616,7 +4598,7 @@
           <w:sz w:val="28"/>
           <w:szCs w:val="28"/>
         </w:rPr>
-        <w:t>4.2</w:t>
+        <w:t xml:space="preserve">4.2. </w:t>
       </w:r>
       <w:r>
         <w:rPr>
@@ -4627,7 +4609,7 @@
           <w:sz w:val="28"/>
           <w:szCs w:val="28"/>
         </w:rPr>
-        <w:t xml:space="preserve">. </w:t>
+        <w:t xml:space="preserve">Distributions of the </w:t>
       </w:r>
       <w:r>
         <w:rPr>
@@ -4638,7 +4620,7 @@
           <w:sz w:val="28"/>
           <w:szCs w:val="28"/>
         </w:rPr>
-        <w:t xml:space="preserve">Distributions of the </w:t>
+        <w:t>Products</w:t>
       </w:r>
       <w:r>
         <w:rPr>
@@ -4649,9 +4631,13 @@
           <w:sz w:val="28"/>
           <w:szCs w:val="28"/>
         </w:rPr>
-        <w:t>Products</w:t>
-      </w:r>
-      <w:r>
+        <w:t xml:space="preserve"> Feature</w:t>
+      </w:r>
+    </w:p>
+    <w:p>
+      <w:pPr>
+        <w:shd w:val="clear" w:color="auto" w:fill="FFFFFF"/>
+        <w:spacing w:before="100" w:beforeAutospacing="1" w:after="100" w:afterAutospacing="1" w:line="240" w:lineRule="auto"/>
         <w:rPr>
           <w:rFonts w:ascii="Helvetica" w:eastAsia="Times New Roman" w:hAnsi="Helvetica" w:cs="Helvetica"/>
           <w:b/>
@@ -4659,32 +4645,6 @@
           <w:color w:val="000000"/>
           <w:sz w:val="28"/>
           <w:szCs w:val="28"/>
-        </w:rPr>
-        <w:t xml:space="preserve"> Feature</w:t>
-      </w:r>
-    </w:p>
-    <w:p>
-      <w:pPr>
-        <w:shd w:val="clear" w:color="auto" w:fill="FFFFFF"/>
-        <w:spacing w:before="100" w:beforeAutospacing="1" w:after="100" w:afterAutospacing="1" w:line="240" w:lineRule="auto"/>
-        <w:rPr>
-          <w:rFonts w:ascii="Helvetica" w:eastAsia="Times New Roman" w:hAnsi="Helvetica" w:cs="Helvetica"/>
-          <w:noProof/>
-          <w:color w:val="000000"/>
-          <w:sz w:val="21"/>
-          <w:szCs w:val="21"/>
-        </w:rPr>
-      </w:pPr>
-    </w:p>
-    <w:p>
-      <w:pPr>
-        <w:shd w:val="clear" w:color="auto" w:fill="FFFFFF"/>
-        <w:spacing w:before="100" w:beforeAutospacing="1" w:after="100" w:afterAutospacing="1" w:line="240" w:lineRule="auto"/>
-        <w:rPr>
-          <w:rFonts w:ascii="Helvetica" w:eastAsia="Times New Roman" w:hAnsi="Helvetica" w:cs="Helvetica"/>
-          <w:color w:val="000000"/>
-          <w:sz w:val="21"/>
-          <w:szCs w:val="21"/>
         </w:rPr>
       </w:pPr>
       <w:r>
@@ -4701,10 +4661,10 @@
               <wp:anchor distT="0" distB="0" distL="114300" distR="114300" simplePos="0" relativeHeight="251660288" behindDoc="0" locked="0" layoutInCell="1" allowOverlap="1">
                 <wp:simplePos x="0" y="0"/>
                 <wp:positionH relativeFrom="column">
-                  <wp:posOffset>5029200</wp:posOffset>
+                  <wp:posOffset>5286375</wp:posOffset>
                 </wp:positionH>
-                <wp:positionV relativeFrom="paragraph">
-                  <wp:posOffset>1271270</wp:posOffset>
+                <wp:positionV relativeFrom="page">
+                  <wp:posOffset>6238875</wp:posOffset>
                 </wp:positionV>
                 <wp:extent cx="1495425" cy="1352550"/>
                 <wp:effectExtent l="0" t="0" r="28575" b="19050"/>
@@ -4761,7 +4721,7 @@
           </mc:Choice>
           <mc:Fallback>
             <w:pict>
-              <v:shape id="Text Box 4" o:spid="_x0000_s1027" type="#_x0000_t202" style="position:absolute;margin-left:396pt;margin-top:100.1pt;width:117.75pt;height:106.5pt;z-index:251660288;visibility:visible;mso-wrap-style:square;mso-width-percent:0;mso-height-percent:0;mso-wrap-distance-left:9pt;mso-wrap-distance-top:0;mso-wrap-distance-right:9pt;mso-wrap-distance-bottom:0;mso-position-horizontal:absolute;mso-position-horizontal-relative:text;mso-position-vertical:absolute;mso-position-vertical-relative:text;mso-width-percent:0;mso-height-percent:0;mso-width-relative:margin;mso-height-relative:margin;v-text-anchor:top" o:gfxdata="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" fillcolor="white [3201]" strokeweight=".5pt">
+              <v:shape id="Text Box 4" o:spid="_x0000_s1027" type="#_x0000_t202" style="position:absolute;margin-left:416.25pt;margin-top:491.25pt;width:117.75pt;height:106.5pt;z-index:251660288;visibility:visible;mso-wrap-style:square;mso-width-percent:0;mso-height-percent:0;mso-wrap-distance-left:9pt;mso-wrap-distance-top:0;mso-wrap-distance-right:9pt;mso-wrap-distance-bottom:0;mso-position-horizontal:absolute;mso-position-horizontal-relative:text;mso-position-vertical:absolute;mso-position-vertical-relative:page;mso-width-percent:0;mso-height-percent:0;mso-width-relative:margin;mso-height-relative:margin;v-text-anchor:top" o:gfxdata="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" fillcolor="white [3201]" strokeweight=".5pt">
                 <v:textbox>
                   <w:txbxContent>
                     <w:p>
@@ -4771,6 +4731,7 @@
                     </w:p>
                   </w:txbxContent>
                 </v:textbox>
+                <w10:wrap anchory="page"/>
               </v:shape>
             </w:pict>
           </mc:Fallback>
@@ -4779,16 +4740,18 @@
       <w:r>
         <w:rPr>
           <w:rFonts w:ascii="Helvetica" w:eastAsia="Times New Roman" w:hAnsi="Helvetica" w:cs="Helvetica"/>
+          <w:b/>
+          <w:bCs/>
           <w:noProof/>
           <w:color w:val="000000"/>
-          <w:sz w:val="21"/>
-          <w:szCs w:val="21"/>
+          <w:sz w:val="28"/>
+          <w:szCs w:val="28"/>
         </w:rPr>
         <w:drawing>
           <wp:inline distT="0" distB="0" distL="0" distR="0">
-            <wp:extent cx="6762750" cy="3989011"/>
+            <wp:extent cx="5943600" cy="3505835"/>
             <wp:effectExtent l="0" t="0" r="0" b="0"/>
-            <wp:docPr id="5" name="Picture 5"/>
+            <wp:docPr id="3" name="Picture 3"/>
             <wp:cNvGraphicFramePr>
               <a:graphicFrameLocks xmlns:a="http://schemas.openxmlformats.org/drawingml/2006/main" noChangeAspect="1"/>
             </wp:cNvGraphicFramePr>
@@ -4796,7 +4759,7 @@
               <a:graphicData uri="http://schemas.openxmlformats.org/drawingml/2006/picture">
                 <pic:pic xmlns:pic="http://schemas.openxmlformats.org/drawingml/2006/picture">
                   <pic:nvPicPr>
-                    <pic:cNvPr id="5" name="product_distribution.png"/>
+                    <pic:cNvPr id="3" name="product_distribution.png"/>
                     <pic:cNvPicPr/>
                   </pic:nvPicPr>
                   <pic:blipFill>
@@ -4814,7 +4777,7 @@
                   <pic:spPr>
                     <a:xfrm>
                       <a:off x="0" y="0"/>
-                      <a:ext cx="6777195" cy="3997531"/>
+                      <a:ext cx="5943600" cy="3505835"/>
                     </a:xfrm>
                     <a:prstGeom prst="rect">
                       <a:avLst/>
@@ -4826,6 +4789,1771 @@
           </wp:inline>
         </w:drawing>
       </w:r>
+    </w:p>
+    <w:p>
+      <w:pPr>
+        <w:shd w:val="clear" w:color="auto" w:fill="FFFFFF"/>
+        <w:spacing w:before="100" w:beforeAutospacing="1" w:after="100" w:afterAutospacing="1" w:line="240" w:lineRule="auto"/>
+        <w:rPr>
+          <w:rFonts w:ascii="Helvetica" w:eastAsia="Times New Roman" w:hAnsi="Helvetica" w:cs="Helvetica"/>
+          <w:b/>
+          <w:bCs/>
+          <w:color w:val="000000"/>
+          <w:sz w:val="28"/>
+          <w:szCs w:val="28"/>
+        </w:rPr>
+      </w:pPr>
+      <w:r>
+        <w:rPr>
+          <w:rFonts w:ascii="Helvetica" w:eastAsia="Times New Roman" w:hAnsi="Helvetica" w:cs="Helvetica"/>
+          <w:b/>
+          <w:bCs/>
+          <w:color w:val="000000"/>
+          <w:sz w:val="28"/>
+          <w:szCs w:val="28"/>
+        </w:rPr>
+        <w:lastRenderedPageBreak/>
+        <w:t>4.3</w:t>
+      </w:r>
+      <w:r>
+        <w:rPr>
+          <w:rFonts w:ascii="Helvetica" w:eastAsia="Times New Roman" w:hAnsi="Helvetica" w:cs="Helvetica"/>
+          <w:b/>
+          <w:bCs/>
+          <w:color w:val="000000"/>
+          <w:sz w:val="28"/>
+          <w:szCs w:val="28"/>
+        </w:rPr>
+        <w:t xml:space="preserve">. </w:t>
+      </w:r>
+      <w:r>
+        <w:rPr>
+          <w:rFonts w:ascii="Helvetica" w:eastAsia="Times New Roman" w:hAnsi="Helvetica" w:cs="Helvetica"/>
+          <w:b/>
+          <w:bCs/>
+          <w:color w:val="000000"/>
+          <w:sz w:val="28"/>
+          <w:szCs w:val="28"/>
+        </w:rPr>
+        <w:t>Word Distribution of all the tweets across sentiments</w:t>
+      </w:r>
+    </w:p>
+    <w:p>
+      <w:pPr>
+        <w:shd w:val="clear" w:color="auto" w:fill="FFFFFF"/>
+        <w:spacing w:before="100" w:beforeAutospacing="1" w:after="100" w:afterAutospacing="1" w:line="240" w:lineRule="auto"/>
+        <w:rPr>
+          <w:rFonts w:ascii="Helvetica" w:eastAsia="Times New Roman" w:hAnsi="Helvetica" w:cs="Helvetica"/>
+          <w:b/>
+          <w:bCs/>
+          <w:color w:val="000000"/>
+          <w:sz w:val="28"/>
+          <w:szCs w:val="28"/>
+        </w:rPr>
+      </w:pPr>
+      <w:r>
+        <w:rPr>
+          <w:rFonts w:ascii="Helvetica" w:eastAsia="Times New Roman" w:hAnsi="Helvetica" w:cs="Helvetica"/>
+          <w:noProof/>
+          <w:color w:val="000000"/>
+          <w:sz w:val="21"/>
+          <w:szCs w:val="21"/>
+        </w:rPr>
+        <mc:AlternateContent>
+          <mc:Choice Requires="wps">
+            <w:drawing>
+              <wp:anchor distT="0" distB="0" distL="114300" distR="114300" simplePos="0" relativeHeight="251662336" behindDoc="0" locked="0" layoutInCell="1" allowOverlap="1" wp14:anchorId="049E2C09" wp14:editId="430C1329">
+                <wp:simplePos x="0" y="0"/>
+                <wp:positionH relativeFrom="column">
+                  <wp:posOffset>5057775</wp:posOffset>
+                </wp:positionH>
+                <wp:positionV relativeFrom="page">
+                  <wp:posOffset>1933575</wp:posOffset>
+                </wp:positionV>
+                <wp:extent cx="1495425" cy="704850"/>
+                <wp:effectExtent l="0" t="0" r="28575" b="19050"/>
+                <wp:wrapNone/>
+                <wp:docPr id="15" name="Text Box 15"/>
+                <wp:cNvGraphicFramePr/>
+                <a:graphic xmlns:a="http://schemas.openxmlformats.org/drawingml/2006/main">
+                  <a:graphicData uri="http://schemas.microsoft.com/office/word/2010/wordprocessingShape">
+                    <wps:wsp>
+                      <wps:cNvSpPr txBox="1"/>
+                      <wps:spPr>
+                        <a:xfrm>
+                          <a:off x="0" y="0"/>
+                          <a:ext cx="1495425" cy="704850"/>
+                        </a:xfrm>
+                        <a:prstGeom prst="rect">
+                          <a:avLst/>
+                        </a:prstGeom>
+                        <a:solidFill>
+                          <a:schemeClr val="lt1"/>
+                        </a:solidFill>
+                        <a:ln w="6350">
+                          <a:solidFill>
+                            <a:prstClr val="black"/>
+                          </a:solidFill>
+                        </a:ln>
+                      </wps:spPr>
+                      <wps:txbx>
+                        <w:txbxContent>
+                          <w:p>
+                            <w:r>
+                              <w:t>Google, iPad and Apple were had high traffic in the tweets.</w:t>
+                            </w:r>
+                          </w:p>
+                        </w:txbxContent>
+                      </wps:txbx>
+                      <wps:bodyPr rot="0" spcFirstLastPara="0" vertOverflow="overflow" horzOverflow="overflow" vert="horz" wrap="square" lIns="91440" tIns="45720" rIns="91440" bIns="45720" numCol="1" spcCol="0" rtlCol="0" fromWordArt="0" anchor="t" anchorCtr="0" forceAA="0" compatLnSpc="1">
+                        <a:prstTxWarp prst="textNoShape">
+                          <a:avLst/>
+                        </a:prstTxWarp>
+                        <a:noAutofit/>
+                      </wps:bodyPr>
+                    </wps:wsp>
+                  </a:graphicData>
+                </a:graphic>
+                <wp14:sizeRelH relativeFrom="margin">
+                  <wp14:pctWidth>0</wp14:pctWidth>
+                </wp14:sizeRelH>
+                <wp14:sizeRelV relativeFrom="margin">
+                  <wp14:pctHeight>0</wp14:pctHeight>
+                </wp14:sizeRelV>
+              </wp:anchor>
+            </w:drawing>
+          </mc:Choice>
+          <mc:Fallback>
+            <w:pict>
+              <v:shape w14:anchorId="049E2C09" id="Text Box 15" o:spid="_x0000_s1028" type="#_x0000_t202" style="position:absolute;margin-left:398.25pt;margin-top:152.25pt;width:117.75pt;height:55.5pt;z-index:251662336;visibility:visible;mso-wrap-style:square;mso-width-percent:0;mso-height-percent:0;mso-wrap-distance-left:9pt;mso-wrap-distance-top:0;mso-wrap-distance-right:9pt;mso-wrap-distance-bottom:0;mso-position-horizontal:absolute;mso-position-horizontal-relative:text;mso-position-vertical:absolute;mso-position-vertical-relative:page;mso-width-percent:0;mso-height-percent:0;mso-width-relative:margin;mso-height-relative:margin;v-text-anchor:top" o:gfxdata="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" fillcolor="white [3201]" strokeweight=".5pt">
+                <v:textbox>
+                  <w:txbxContent>
+                    <w:p>
+                      <w:r>
+                        <w:t>Google, iPad and Apple were had high traffic in the tweets.</w:t>
+                      </w:r>
+                    </w:p>
+                  </w:txbxContent>
+                </v:textbox>
+                <w10:wrap anchory="page"/>
+              </v:shape>
+            </w:pict>
+          </mc:Fallback>
+        </mc:AlternateContent>
+      </w:r>
+      <w:r>
+        <w:rPr>
+          <w:rFonts w:ascii="Helvetica" w:eastAsia="Times New Roman" w:hAnsi="Helvetica" w:cs="Helvetica"/>
+          <w:b/>
+          <w:bCs/>
+          <w:noProof/>
+          <w:color w:val="000000"/>
+          <w:sz w:val="28"/>
+          <w:szCs w:val="28"/>
+        </w:rPr>
+        <w:drawing>
+          <wp:inline distT="0" distB="0" distL="0" distR="0">
+            <wp:extent cx="5943600" cy="3686175"/>
+            <wp:effectExtent l="0" t="0" r="0" b="9525"/>
+            <wp:docPr id="6" name="Picture 6"/>
+            <wp:cNvGraphicFramePr>
+              <a:graphicFrameLocks xmlns:a="http://schemas.openxmlformats.org/drawingml/2006/main" noChangeAspect="1"/>
+            </wp:cNvGraphicFramePr>
+            <a:graphic xmlns:a="http://schemas.openxmlformats.org/drawingml/2006/main">
+              <a:graphicData uri="http://schemas.openxmlformats.org/drawingml/2006/picture">
+                <pic:pic xmlns:pic="http://schemas.openxmlformats.org/drawingml/2006/picture">
+                  <pic:nvPicPr>
+                    <pic:cNvPr id="6" name="freq_dist_all_words.png"/>
+                    <pic:cNvPicPr/>
+                  </pic:nvPicPr>
+                  <pic:blipFill>
+                    <a:blip r:embed="rId7">
+                      <a:extLst>
+                        <a:ext uri="{28A0092B-C50C-407E-A947-70E740481C1C}">
+                          <a14:useLocalDpi xmlns:a14="http://schemas.microsoft.com/office/drawing/2010/main" val="0"/>
+                        </a:ext>
+                      </a:extLst>
+                    </a:blip>
+                    <a:stretch>
+                      <a:fillRect/>
+                    </a:stretch>
+                  </pic:blipFill>
+                  <pic:spPr>
+                    <a:xfrm>
+                      <a:off x="0" y="0"/>
+                      <a:ext cx="5943600" cy="3686175"/>
+                    </a:xfrm>
+                    <a:prstGeom prst="rect">
+                      <a:avLst/>
+                    </a:prstGeom>
+                  </pic:spPr>
+                </pic:pic>
+              </a:graphicData>
+            </a:graphic>
+          </wp:inline>
+        </w:drawing>
+      </w:r>
+    </w:p>
+    <w:p>
+      <w:pPr>
+        <w:shd w:val="clear" w:color="auto" w:fill="FFFFFF"/>
+        <w:spacing w:before="100" w:beforeAutospacing="1" w:after="100" w:afterAutospacing="1" w:line="240" w:lineRule="auto"/>
+        <w:rPr>
+          <w:rFonts w:ascii="Helvetica" w:eastAsia="Times New Roman" w:hAnsi="Helvetica" w:cs="Helvetica"/>
+          <w:b/>
+          <w:bCs/>
+          <w:color w:val="000000"/>
+          <w:sz w:val="28"/>
+          <w:szCs w:val="28"/>
+        </w:rPr>
+      </w:pPr>
+      <w:r>
+        <w:rPr>
+          <w:rFonts w:ascii="Helvetica" w:eastAsia="Times New Roman" w:hAnsi="Helvetica" w:cs="Helvetica"/>
+          <w:noProof/>
+          <w:color w:val="000000"/>
+          <w:sz w:val="21"/>
+          <w:szCs w:val="21"/>
+        </w:rPr>
+        <mc:AlternateContent>
+          <mc:Choice Requires="wps">
+            <w:drawing>
+              <wp:anchor distT="0" distB="0" distL="114300" distR="114300" simplePos="0" relativeHeight="251664384" behindDoc="0" locked="0" layoutInCell="1" allowOverlap="1" wp14:anchorId="049E2C09" wp14:editId="430C1329">
+                <wp:simplePos x="0" y="0"/>
+                <wp:positionH relativeFrom="column">
+                  <wp:posOffset>4962525</wp:posOffset>
+                </wp:positionH>
+                <wp:positionV relativeFrom="page">
+                  <wp:posOffset>6210300</wp:posOffset>
+                </wp:positionV>
+                <wp:extent cx="1495425" cy="1076325"/>
+                <wp:effectExtent l="0" t="0" r="28575" b="28575"/>
+                <wp:wrapNone/>
+                <wp:docPr id="16" name="Text Box 16"/>
+                <wp:cNvGraphicFramePr/>
+                <a:graphic xmlns:a="http://schemas.openxmlformats.org/drawingml/2006/main">
+                  <a:graphicData uri="http://schemas.microsoft.com/office/word/2010/wordprocessingShape">
+                    <wps:wsp>
+                      <wps:cNvSpPr txBox="1"/>
+                      <wps:spPr>
+                        <a:xfrm>
+                          <a:off x="0" y="0"/>
+                          <a:ext cx="1495425" cy="1076325"/>
+                        </a:xfrm>
+                        <a:prstGeom prst="rect">
+                          <a:avLst/>
+                        </a:prstGeom>
+                        <a:solidFill>
+                          <a:schemeClr val="lt1"/>
+                        </a:solidFill>
+                        <a:ln w="6350">
+                          <a:solidFill>
+                            <a:prstClr val="black"/>
+                          </a:solidFill>
+                        </a:ln>
+                      </wps:spPr>
+                      <wps:txbx>
+                        <w:txbxContent>
+                          <w:p>
+                            <w:r>
+                              <w:t>Apple Store, Social Network and New Social were the bigrams that received the highest traffic.</w:t>
+                            </w:r>
+                          </w:p>
+                        </w:txbxContent>
+                      </wps:txbx>
+                      <wps:bodyPr rot="0" spcFirstLastPara="0" vertOverflow="overflow" horzOverflow="overflow" vert="horz" wrap="square" lIns="91440" tIns="45720" rIns="91440" bIns="45720" numCol="1" spcCol="0" rtlCol="0" fromWordArt="0" anchor="t" anchorCtr="0" forceAA="0" compatLnSpc="1">
+                        <a:prstTxWarp prst="textNoShape">
+                          <a:avLst/>
+                        </a:prstTxWarp>
+                        <a:noAutofit/>
+                      </wps:bodyPr>
+                    </wps:wsp>
+                  </a:graphicData>
+                </a:graphic>
+                <wp14:sizeRelH relativeFrom="margin">
+                  <wp14:pctWidth>0</wp14:pctWidth>
+                </wp14:sizeRelH>
+                <wp14:sizeRelV relativeFrom="margin">
+                  <wp14:pctHeight>0</wp14:pctHeight>
+                </wp14:sizeRelV>
+              </wp:anchor>
+            </w:drawing>
+          </mc:Choice>
+          <mc:Fallback>
+            <w:pict>
+              <v:shape w14:anchorId="049E2C09" id="Text Box 16" o:spid="_x0000_s1029" type="#_x0000_t202" style="position:absolute;margin-left:390.75pt;margin-top:489pt;width:117.75pt;height:84.75pt;z-index:251664384;visibility:visible;mso-wrap-style:square;mso-width-percent:0;mso-height-percent:0;mso-wrap-distance-left:9pt;mso-wrap-distance-top:0;mso-wrap-distance-right:9pt;mso-wrap-distance-bottom:0;mso-position-horizontal:absolute;mso-position-horizontal-relative:text;mso-position-vertical:absolute;mso-position-vertical-relative:page;mso-width-percent:0;mso-height-percent:0;mso-width-relative:margin;mso-height-relative:margin;v-text-anchor:top" o:gfxdata="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" fillcolor="white [3201]" strokeweight=".5pt">
+                <v:textbox>
+                  <w:txbxContent>
+                    <w:p>
+                      <w:r>
+                        <w:t>Apple Store, Social Network and New Social were the bigrams that received the highest traffic.</w:t>
+                      </w:r>
+                    </w:p>
+                  </w:txbxContent>
+                </v:textbox>
+                <w10:wrap anchory="page"/>
+              </v:shape>
+            </w:pict>
+          </mc:Fallback>
+        </mc:AlternateContent>
+      </w:r>
+      <w:r>
+        <w:rPr>
+          <w:rFonts w:ascii="Helvetica" w:eastAsia="Times New Roman" w:hAnsi="Helvetica" w:cs="Helvetica"/>
+          <w:b/>
+          <w:bCs/>
+          <w:noProof/>
+          <w:color w:val="000000"/>
+          <w:sz w:val="28"/>
+          <w:szCs w:val="28"/>
+        </w:rPr>
+        <w:drawing>
+          <wp:inline distT="0" distB="0" distL="0" distR="0">
+            <wp:extent cx="5943600" cy="3457575"/>
+            <wp:effectExtent l="0" t="0" r="0" b="9525"/>
+            <wp:docPr id="7" name="Picture 7"/>
+            <wp:cNvGraphicFramePr>
+              <a:graphicFrameLocks xmlns:a="http://schemas.openxmlformats.org/drawingml/2006/main" noChangeAspect="1"/>
+            </wp:cNvGraphicFramePr>
+            <a:graphic xmlns:a="http://schemas.openxmlformats.org/drawingml/2006/main">
+              <a:graphicData uri="http://schemas.openxmlformats.org/drawingml/2006/picture">
+                <pic:pic xmlns:pic="http://schemas.openxmlformats.org/drawingml/2006/picture">
+                  <pic:nvPicPr>
+                    <pic:cNvPr id="7" name="bigram_all_data.png"/>
+                    <pic:cNvPicPr/>
+                  </pic:nvPicPr>
+                  <pic:blipFill>
+                    <a:blip r:embed="rId8">
+                      <a:extLst>
+                        <a:ext uri="{28A0092B-C50C-407E-A947-70E740481C1C}">
+                          <a14:useLocalDpi xmlns:a14="http://schemas.microsoft.com/office/drawing/2010/main" val="0"/>
+                        </a:ext>
+                      </a:extLst>
+                    </a:blip>
+                    <a:stretch>
+                      <a:fillRect/>
+                    </a:stretch>
+                  </pic:blipFill>
+                  <pic:spPr>
+                    <a:xfrm>
+                      <a:off x="0" y="0"/>
+                      <a:ext cx="5943600" cy="3457575"/>
+                    </a:xfrm>
+                    <a:prstGeom prst="rect">
+                      <a:avLst/>
+                    </a:prstGeom>
+                  </pic:spPr>
+                </pic:pic>
+              </a:graphicData>
+            </a:graphic>
+          </wp:inline>
+        </w:drawing>
+      </w:r>
+    </w:p>
+    <w:p>
+      <w:pPr>
+        <w:rPr>
+          <w:rFonts w:ascii="Helvetica" w:eastAsia="Times New Roman" w:hAnsi="Helvetica" w:cs="Helvetica"/>
+          <w:b/>
+          <w:bCs/>
+          <w:color w:val="000000"/>
+          <w:sz w:val="28"/>
+          <w:szCs w:val="28"/>
+        </w:rPr>
+      </w:pPr>
+    </w:p>
+    <w:p>
+      <w:pPr>
+        <w:shd w:val="clear" w:color="auto" w:fill="FFFFFF"/>
+        <w:spacing w:before="100" w:beforeAutospacing="1" w:after="100" w:afterAutospacing="1" w:line="240" w:lineRule="auto"/>
+        <w:rPr>
+          <w:rFonts w:ascii="Helvetica" w:eastAsia="Times New Roman" w:hAnsi="Helvetica" w:cs="Helvetica"/>
+          <w:b/>
+          <w:bCs/>
+          <w:color w:val="000000"/>
+          <w:sz w:val="28"/>
+          <w:szCs w:val="28"/>
+        </w:rPr>
+      </w:pPr>
+      <w:r>
+        <w:rPr>
+          <w:rFonts w:ascii="Helvetica" w:eastAsia="Times New Roman" w:hAnsi="Helvetica" w:cs="Helvetica"/>
+          <w:b/>
+          <w:bCs/>
+          <w:color w:val="000000"/>
+          <w:sz w:val="28"/>
+          <w:szCs w:val="28"/>
+        </w:rPr>
+        <w:lastRenderedPageBreak/>
+        <w:t>4.4</w:t>
+      </w:r>
+      <w:r>
+        <w:rPr>
+          <w:rFonts w:ascii="Helvetica" w:eastAsia="Times New Roman" w:hAnsi="Helvetica" w:cs="Helvetica"/>
+          <w:b/>
+          <w:bCs/>
+          <w:color w:val="000000"/>
+          <w:sz w:val="28"/>
+          <w:szCs w:val="28"/>
+        </w:rPr>
+        <w:t xml:space="preserve">. </w:t>
+      </w:r>
+      <w:r>
+        <w:rPr>
+          <w:rFonts w:ascii="Helvetica" w:eastAsia="Times New Roman" w:hAnsi="Helvetica" w:cs="Helvetica"/>
+          <w:b/>
+          <w:bCs/>
+          <w:color w:val="000000"/>
+          <w:sz w:val="28"/>
+          <w:szCs w:val="28"/>
+        </w:rPr>
+        <w:t>Distribution</w:t>
+      </w:r>
+      <w:r>
+        <w:rPr>
+          <w:rFonts w:ascii="Helvetica" w:eastAsia="Times New Roman" w:hAnsi="Helvetica" w:cs="Helvetica"/>
+          <w:b/>
+          <w:bCs/>
+          <w:color w:val="000000"/>
+          <w:sz w:val="28"/>
+          <w:szCs w:val="28"/>
+        </w:rPr>
+        <w:t xml:space="preserve"> of all the</w:t>
+      </w:r>
+      <w:r>
+        <w:rPr>
+          <w:rFonts w:ascii="Helvetica" w:eastAsia="Times New Roman" w:hAnsi="Helvetica" w:cs="Helvetica"/>
+          <w:b/>
+          <w:bCs/>
+          <w:color w:val="000000"/>
+          <w:sz w:val="28"/>
+          <w:szCs w:val="28"/>
+        </w:rPr>
+        <w:t xml:space="preserve"> </w:t>
+      </w:r>
+      <w:r>
+        <w:rPr>
+          <w:rFonts w:ascii="Helvetica" w:eastAsia="Times New Roman" w:hAnsi="Helvetica" w:cs="Helvetica"/>
+          <w:b/>
+          <w:bCs/>
+          <w:color w:val="000000"/>
+          <w:sz w:val="28"/>
+          <w:szCs w:val="28"/>
+        </w:rPr>
+        <w:t>tweets</w:t>
+      </w:r>
+      <w:r>
+        <w:rPr>
+          <w:rFonts w:ascii="Helvetica" w:eastAsia="Times New Roman" w:hAnsi="Helvetica" w:cs="Helvetica"/>
+          <w:b/>
+          <w:bCs/>
+          <w:color w:val="000000"/>
+          <w:sz w:val="28"/>
+          <w:szCs w:val="28"/>
+        </w:rPr>
+        <w:t xml:space="preserve"> classified as Neutral</w:t>
+      </w:r>
+    </w:p>
+    <w:p>
+      <w:pPr>
+        <w:shd w:val="clear" w:color="auto" w:fill="FFFFFF"/>
+        <w:spacing w:before="100" w:beforeAutospacing="1" w:after="100" w:afterAutospacing="1" w:line="240" w:lineRule="auto"/>
+        <w:rPr>
+          <w:rFonts w:ascii="Helvetica" w:eastAsia="Times New Roman" w:hAnsi="Helvetica" w:cs="Helvetica"/>
+          <w:b/>
+          <w:bCs/>
+          <w:color w:val="000000"/>
+          <w:sz w:val="28"/>
+          <w:szCs w:val="28"/>
+        </w:rPr>
+      </w:pPr>
+      <w:r>
+        <w:rPr>
+          <w:rFonts w:ascii="Helvetica" w:eastAsia="Times New Roman" w:hAnsi="Helvetica" w:cs="Helvetica"/>
+          <w:noProof/>
+          <w:color w:val="000000"/>
+          <w:sz w:val="21"/>
+          <w:szCs w:val="21"/>
+        </w:rPr>
+        <mc:AlternateContent>
+          <mc:Choice Requires="wps">
+            <w:drawing>
+              <wp:anchor distT="0" distB="0" distL="114300" distR="114300" simplePos="0" relativeHeight="251668480" behindDoc="0" locked="0" layoutInCell="1" allowOverlap="1" wp14:anchorId="049E2C09" wp14:editId="430C1329">
+                <wp:simplePos x="0" y="0"/>
+                <wp:positionH relativeFrom="column">
+                  <wp:posOffset>4933950</wp:posOffset>
+                </wp:positionH>
+                <wp:positionV relativeFrom="page">
+                  <wp:posOffset>6343650</wp:posOffset>
+                </wp:positionV>
+                <wp:extent cx="1495425" cy="1352550"/>
+                <wp:effectExtent l="0" t="0" r="28575" b="19050"/>
+                <wp:wrapNone/>
+                <wp:docPr id="18" name="Text Box 18"/>
+                <wp:cNvGraphicFramePr/>
+                <a:graphic xmlns:a="http://schemas.openxmlformats.org/drawingml/2006/main">
+                  <a:graphicData uri="http://schemas.microsoft.com/office/word/2010/wordprocessingShape">
+                    <wps:wsp>
+                      <wps:cNvSpPr txBox="1"/>
+                      <wps:spPr>
+                        <a:xfrm>
+                          <a:off x="0" y="0"/>
+                          <a:ext cx="1495425" cy="1352550"/>
+                        </a:xfrm>
+                        <a:prstGeom prst="rect">
+                          <a:avLst/>
+                        </a:prstGeom>
+                        <a:solidFill>
+                          <a:schemeClr val="lt1"/>
+                        </a:solidFill>
+                        <a:ln w="6350">
+                          <a:solidFill>
+                            <a:prstClr val="black"/>
+                          </a:solidFill>
+                        </a:ln>
+                      </wps:spPr>
+                      <wps:txbx>
+                        <w:txbxContent>
+                          <w:p>
+                            <w:r>
+                              <w:t>Apple Store, Social Network and New Social were the top bigrams in the tweets categorized as neutral tweets.</w:t>
+                            </w:r>
+                          </w:p>
+                        </w:txbxContent>
+                      </wps:txbx>
+                      <wps:bodyPr rot="0" spcFirstLastPara="0" vertOverflow="overflow" horzOverflow="overflow" vert="horz" wrap="square" lIns="91440" tIns="45720" rIns="91440" bIns="45720" numCol="1" spcCol="0" rtlCol="0" fromWordArt="0" anchor="t" anchorCtr="0" forceAA="0" compatLnSpc="1">
+                        <a:prstTxWarp prst="textNoShape">
+                          <a:avLst/>
+                        </a:prstTxWarp>
+                        <a:noAutofit/>
+                      </wps:bodyPr>
+                    </wps:wsp>
+                  </a:graphicData>
+                </a:graphic>
+                <wp14:sizeRelH relativeFrom="margin">
+                  <wp14:pctWidth>0</wp14:pctWidth>
+                </wp14:sizeRelH>
+                <wp14:sizeRelV relativeFrom="margin">
+                  <wp14:pctHeight>0</wp14:pctHeight>
+                </wp14:sizeRelV>
+              </wp:anchor>
+            </w:drawing>
+          </mc:Choice>
+          <mc:Fallback>
+            <w:pict>
+              <v:shape w14:anchorId="049E2C09" id="Text Box 18" o:spid="_x0000_s1030" type="#_x0000_t202" style="position:absolute;margin-left:388.5pt;margin-top:499.5pt;width:117.75pt;height:106.5pt;z-index:251668480;visibility:visible;mso-wrap-style:square;mso-width-percent:0;mso-height-percent:0;mso-wrap-distance-left:9pt;mso-wrap-distance-top:0;mso-wrap-distance-right:9pt;mso-wrap-distance-bottom:0;mso-position-horizontal:absolute;mso-position-horizontal-relative:text;mso-position-vertical:absolute;mso-position-vertical-relative:page;mso-width-percent:0;mso-height-percent:0;mso-width-relative:margin;mso-height-relative:margin;v-text-anchor:top" o:gfxdata="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" fillcolor="white [3201]" strokeweight=".5pt">
+                <v:textbox>
+                  <w:txbxContent>
+                    <w:p>
+                      <w:r>
+                        <w:t>Apple Store, Social Network and New Social were the top bigrams in the tweets categorized as neutral tweets.</w:t>
+                      </w:r>
+                    </w:p>
+                  </w:txbxContent>
+                </v:textbox>
+                <w10:wrap anchory="page"/>
+              </v:shape>
+            </w:pict>
+          </mc:Fallback>
+        </mc:AlternateContent>
+      </w:r>
+      <w:r>
+        <w:rPr>
+          <w:rFonts w:ascii="Helvetica" w:eastAsia="Times New Roman" w:hAnsi="Helvetica" w:cs="Helvetica"/>
+          <w:noProof/>
+          <w:color w:val="000000"/>
+          <w:sz w:val="21"/>
+          <w:szCs w:val="21"/>
+        </w:rPr>
+        <mc:AlternateContent>
+          <mc:Choice Requires="wps">
+            <w:drawing>
+              <wp:anchor distT="0" distB="0" distL="114300" distR="114300" simplePos="0" relativeHeight="251666432" behindDoc="0" locked="0" layoutInCell="1" allowOverlap="1" wp14:anchorId="049E2C09" wp14:editId="430C1329">
+                <wp:simplePos x="0" y="0"/>
+                <wp:positionH relativeFrom="column">
+                  <wp:posOffset>5076825</wp:posOffset>
+                </wp:positionH>
+                <wp:positionV relativeFrom="page">
+                  <wp:posOffset>1847850</wp:posOffset>
+                </wp:positionV>
+                <wp:extent cx="1495425" cy="1352550"/>
+                <wp:effectExtent l="0" t="0" r="28575" b="19050"/>
+                <wp:wrapNone/>
+                <wp:docPr id="17" name="Text Box 17"/>
+                <wp:cNvGraphicFramePr/>
+                <a:graphic xmlns:a="http://schemas.openxmlformats.org/drawingml/2006/main">
+                  <a:graphicData uri="http://schemas.microsoft.com/office/word/2010/wordprocessingShape">
+                    <wps:wsp>
+                      <wps:cNvSpPr txBox="1"/>
+                      <wps:spPr>
+                        <a:xfrm>
+                          <a:off x="0" y="0"/>
+                          <a:ext cx="1495425" cy="1352550"/>
+                        </a:xfrm>
+                        <a:prstGeom prst="rect">
+                          <a:avLst/>
+                        </a:prstGeom>
+                        <a:solidFill>
+                          <a:schemeClr val="lt1"/>
+                        </a:solidFill>
+                        <a:ln w="6350">
+                          <a:solidFill>
+                            <a:prstClr val="black"/>
+                          </a:solidFill>
+                        </a:ln>
+                      </wps:spPr>
+                      <wps:txbx>
+                        <w:txbxContent>
+                          <w:p>
+                            <w:r>
+                              <w:t>Google, Apple and iPad appeared most frequently in the neutral tweets.</w:t>
+                            </w:r>
+                          </w:p>
+                        </w:txbxContent>
+                      </wps:txbx>
+                      <wps:bodyPr rot="0" spcFirstLastPara="0" vertOverflow="overflow" horzOverflow="overflow" vert="horz" wrap="square" lIns="91440" tIns="45720" rIns="91440" bIns="45720" numCol="1" spcCol="0" rtlCol="0" fromWordArt="0" anchor="t" anchorCtr="0" forceAA="0" compatLnSpc="1">
+                        <a:prstTxWarp prst="textNoShape">
+                          <a:avLst/>
+                        </a:prstTxWarp>
+                        <a:noAutofit/>
+                      </wps:bodyPr>
+                    </wps:wsp>
+                  </a:graphicData>
+                </a:graphic>
+                <wp14:sizeRelH relativeFrom="margin">
+                  <wp14:pctWidth>0</wp14:pctWidth>
+                </wp14:sizeRelH>
+                <wp14:sizeRelV relativeFrom="margin">
+                  <wp14:pctHeight>0</wp14:pctHeight>
+                </wp14:sizeRelV>
+              </wp:anchor>
+            </w:drawing>
+          </mc:Choice>
+          <mc:Fallback>
+            <w:pict>
+              <v:shape w14:anchorId="049E2C09" id="Text Box 17" o:spid="_x0000_s1031" type="#_x0000_t202" style="position:absolute;margin-left:399.75pt;margin-top:145.5pt;width:117.75pt;height:106.5pt;z-index:251666432;visibility:visible;mso-wrap-style:square;mso-width-percent:0;mso-height-percent:0;mso-wrap-distance-left:9pt;mso-wrap-distance-top:0;mso-wrap-distance-right:9pt;mso-wrap-distance-bottom:0;mso-position-horizontal:absolute;mso-position-horizontal-relative:text;mso-position-vertical:absolute;mso-position-vertical-relative:page;mso-width-percent:0;mso-height-percent:0;mso-width-relative:margin;mso-height-relative:margin;v-text-anchor:top" o:gfxdata="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" fillcolor="white [3201]" strokeweight=".5pt">
+                <v:textbox>
+                  <w:txbxContent>
+                    <w:p>
+                      <w:r>
+                        <w:t>Google, Apple and iPad appeared most frequently in the neutral tweets.</w:t>
+                      </w:r>
+                    </w:p>
+                  </w:txbxContent>
+                </v:textbox>
+                <w10:wrap anchory="page"/>
+              </v:shape>
+            </w:pict>
+          </mc:Fallback>
+        </mc:AlternateContent>
+      </w:r>
+      <w:r>
+        <w:rPr>
+          <w:rFonts w:ascii="Helvetica" w:eastAsia="Times New Roman" w:hAnsi="Helvetica" w:cs="Helvetica"/>
+          <w:b/>
+          <w:bCs/>
+          <w:noProof/>
+          <w:color w:val="000000"/>
+          <w:sz w:val="28"/>
+          <w:szCs w:val="28"/>
+        </w:rPr>
+        <w:drawing>
+          <wp:inline distT="0" distB="0" distL="0" distR="0" wp14:anchorId="3C99E65A" wp14:editId="7726EFE2">
+            <wp:extent cx="5943600" cy="4199890"/>
+            <wp:effectExtent l="0" t="0" r="0" b="0"/>
+            <wp:docPr id="9" name="Picture 9"/>
+            <wp:cNvGraphicFramePr>
+              <a:graphicFrameLocks xmlns:a="http://schemas.openxmlformats.org/drawingml/2006/main" noChangeAspect="1"/>
+            </wp:cNvGraphicFramePr>
+            <a:graphic xmlns:a="http://schemas.openxmlformats.org/drawingml/2006/main">
+              <a:graphicData uri="http://schemas.openxmlformats.org/drawingml/2006/picture">
+                <pic:pic xmlns:pic="http://schemas.openxmlformats.org/drawingml/2006/picture">
+                  <pic:nvPicPr>
+                    <pic:cNvPr id="9" name="freq_dist_neutral_emotion.png"/>
+                    <pic:cNvPicPr/>
+                  </pic:nvPicPr>
+                  <pic:blipFill>
+                    <a:blip r:embed="rId9">
+                      <a:extLst>
+                        <a:ext uri="{28A0092B-C50C-407E-A947-70E740481C1C}">
+                          <a14:useLocalDpi xmlns:a14="http://schemas.microsoft.com/office/drawing/2010/main" val="0"/>
+                        </a:ext>
+                      </a:extLst>
+                    </a:blip>
+                    <a:stretch>
+                      <a:fillRect/>
+                    </a:stretch>
+                  </pic:blipFill>
+                  <pic:spPr>
+                    <a:xfrm>
+                      <a:off x="0" y="0"/>
+                      <a:ext cx="5943600" cy="4199890"/>
+                    </a:xfrm>
+                    <a:prstGeom prst="rect">
+                      <a:avLst/>
+                    </a:prstGeom>
+                  </pic:spPr>
+                </pic:pic>
+              </a:graphicData>
+            </a:graphic>
+          </wp:inline>
+        </w:drawing>
+      </w:r>
+      <w:r>
+        <w:rPr>
+          <w:rFonts w:ascii="Helvetica" w:eastAsia="Times New Roman" w:hAnsi="Helvetica" w:cs="Helvetica"/>
+          <w:b/>
+          <w:bCs/>
+          <w:noProof/>
+          <w:color w:val="000000"/>
+          <w:sz w:val="28"/>
+          <w:szCs w:val="28"/>
+        </w:rPr>
+        <w:drawing>
+          <wp:inline distT="0" distB="0" distL="0" distR="0">
+            <wp:extent cx="5943600" cy="3409950"/>
+            <wp:effectExtent l="0" t="0" r="0" b="0"/>
+            <wp:docPr id="8" name="Picture 8"/>
+            <wp:cNvGraphicFramePr>
+              <a:graphicFrameLocks xmlns:a="http://schemas.openxmlformats.org/drawingml/2006/main" noChangeAspect="1"/>
+            </wp:cNvGraphicFramePr>
+            <a:graphic xmlns:a="http://schemas.openxmlformats.org/drawingml/2006/main">
+              <a:graphicData uri="http://schemas.openxmlformats.org/drawingml/2006/picture">
+                <pic:pic xmlns:pic="http://schemas.openxmlformats.org/drawingml/2006/picture">
+                  <pic:nvPicPr>
+                    <pic:cNvPr id="8" name="bigram_neutral_emotion.png"/>
+                    <pic:cNvPicPr/>
+                  </pic:nvPicPr>
+                  <pic:blipFill>
+                    <a:blip r:embed="rId10">
+                      <a:extLst>
+                        <a:ext uri="{28A0092B-C50C-407E-A947-70E740481C1C}">
+                          <a14:useLocalDpi xmlns:a14="http://schemas.microsoft.com/office/drawing/2010/main" val="0"/>
+                        </a:ext>
+                      </a:extLst>
+                    </a:blip>
+                    <a:stretch>
+                      <a:fillRect/>
+                    </a:stretch>
+                  </pic:blipFill>
+                  <pic:spPr>
+                    <a:xfrm>
+                      <a:off x="0" y="0"/>
+                      <a:ext cx="5943600" cy="3409950"/>
+                    </a:xfrm>
+                    <a:prstGeom prst="rect">
+                      <a:avLst/>
+                    </a:prstGeom>
+                  </pic:spPr>
+                </pic:pic>
+              </a:graphicData>
+            </a:graphic>
+          </wp:inline>
+        </w:drawing>
+      </w:r>
+    </w:p>
+    <w:p>
+      <w:pPr>
+        <w:shd w:val="clear" w:color="auto" w:fill="FFFFFF"/>
+        <w:spacing w:before="100" w:beforeAutospacing="1" w:after="100" w:afterAutospacing="1" w:line="240" w:lineRule="auto"/>
+        <w:rPr>
+          <w:rFonts w:ascii="Helvetica" w:eastAsia="Times New Roman" w:hAnsi="Helvetica" w:cs="Helvetica"/>
+          <w:b/>
+          <w:bCs/>
+          <w:color w:val="000000"/>
+          <w:sz w:val="28"/>
+          <w:szCs w:val="28"/>
+        </w:rPr>
+      </w:pPr>
+      <w:r>
+        <w:rPr>
+          <w:rFonts w:ascii="Helvetica" w:eastAsia="Times New Roman" w:hAnsi="Helvetica" w:cs="Helvetica"/>
+          <w:noProof/>
+          <w:color w:val="000000"/>
+          <w:sz w:val="21"/>
+          <w:szCs w:val="21"/>
+        </w:rPr>
+        <w:lastRenderedPageBreak/>
+        <mc:AlternateContent>
+          <mc:Choice Requires="wps">
+            <w:drawing>
+              <wp:anchor distT="0" distB="0" distL="114300" distR="114300" simplePos="0" relativeHeight="251670528" behindDoc="0" locked="0" layoutInCell="1" allowOverlap="1" wp14:anchorId="049E2C09" wp14:editId="430C1329">
+                <wp:simplePos x="0" y="0"/>
+                <wp:positionH relativeFrom="column">
+                  <wp:posOffset>4991100</wp:posOffset>
+                </wp:positionH>
+                <wp:positionV relativeFrom="page">
+                  <wp:posOffset>1790700</wp:posOffset>
+                </wp:positionV>
+                <wp:extent cx="1495425" cy="1352550"/>
+                <wp:effectExtent l="0" t="0" r="28575" b="19050"/>
+                <wp:wrapNone/>
+                <wp:docPr id="19" name="Text Box 19"/>
+                <wp:cNvGraphicFramePr/>
+                <a:graphic xmlns:a="http://schemas.openxmlformats.org/drawingml/2006/main">
+                  <a:graphicData uri="http://schemas.microsoft.com/office/word/2010/wordprocessingShape">
+                    <wps:wsp>
+                      <wps:cNvSpPr txBox="1"/>
+                      <wps:spPr>
+                        <a:xfrm>
+                          <a:off x="0" y="0"/>
+                          <a:ext cx="1495425" cy="1352550"/>
+                        </a:xfrm>
+                        <a:prstGeom prst="rect">
+                          <a:avLst/>
+                        </a:prstGeom>
+                        <a:solidFill>
+                          <a:schemeClr val="lt1"/>
+                        </a:solidFill>
+                        <a:ln w="6350">
+                          <a:solidFill>
+                            <a:prstClr val="black"/>
+                          </a:solidFill>
+                        </a:ln>
+                      </wps:spPr>
+                      <wps:txbx>
+                        <w:txbxContent>
+                          <w:p>
+                            <w:proofErr w:type="gramStart"/>
+                            <w:r>
+                              <w:t>iPad</w:t>
+                            </w:r>
+                            <w:proofErr w:type="gramEnd"/>
+                            <w:r>
+                              <w:t>, iPhone, Google and Apple appeared as the top words most used by users categorized as negative.</w:t>
+                            </w:r>
+                          </w:p>
+                        </w:txbxContent>
+                      </wps:txbx>
+                      <wps:bodyPr rot="0" spcFirstLastPara="0" vertOverflow="overflow" horzOverflow="overflow" vert="horz" wrap="square" lIns="91440" tIns="45720" rIns="91440" bIns="45720" numCol="1" spcCol="0" rtlCol="0" fromWordArt="0" anchor="t" anchorCtr="0" forceAA="0" compatLnSpc="1">
+                        <a:prstTxWarp prst="textNoShape">
+                          <a:avLst/>
+                        </a:prstTxWarp>
+                        <a:noAutofit/>
+                      </wps:bodyPr>
+                    </wps:wsp>
+                  </a:graphicData>
+                </a:graphic>
+                <wp14:sizeRelH relativeFrom="margin">
+                  <wp14:pctWidth>0</wp14:pctWidth>
+                </wp14:sizeRelH>
+                <wp14:sizeRelV relativeFrom="margin">
+                  <wp14:pctHeight>0</wp14:pctHeight>
+                </wp14:sizeRelV>
+              </wp:anchor>
+            </w:drawing>
+          </mc:Choice>
+          <mc:Fallback>
+            <w:pict>
+              <v:shape w14:anchorId="049E2C09" id="Text Box 19" o:spid="_x0000_s1032" type="#_x0000_t202" style="position:absolute;margin-left:393pt;margin-top:141pt;width:117.75pt;height:106.5pt;z-index:251670528;visibility:visible;mso-wrap-style:square;mso-width-percent:0;mso-height-percent:0;mso-wrap-distance-left:9pt;mso-wrap-distance-top:0;mso-wrap-distance-right:9pt;mso-wrap-distance-bottom:0;mso-position-horizontal:absolute;mso-position-horizontal-relative:text;mso-position-vertical:absolute;mso-position-vertical-relative:page;mso-width-percent:0;mso-height-percent:0;mso-width-relative:margin;mso-height-relative:margin;v-text-anchor:top" o:gfxdata="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" fillcolor="white [3201]" strokeweight=".5pt">
+                <v:textbox>
+                  <w:txbxContent>
+                    <w:p>
+                      <w:proofErr w:type="gramStart"/>
+                      <w:r>
+                        <w:t>iPad</w:t>
+                      </w:r>
+                      <w:proofErr w:type="gramEnd"/>
+                      <w:r>
+                        <w:t>, iPhone, Google and Apple appeared as the top words most used by users categorized as negative.</w:t>
+                      </w:r>
+                    </w:p>
+                  </w:txbxContent>
+                </v:textbox>
+                <w10:wrap anchory="page"/>
+              </v:shape>
+            </w:pict>
+          </mc:Fallback>
+        </mc:AlternateContent>
+      </w:r>
+      <w:r>
+        <w:rPr>
+          <w:rFonts w:ascii="Helvetica" w:eastAsia="Times New Roman" w:hAnsi="Helvetica" w:cs="Helvetica"/>
+          <w:b/>
+          <w:bCs/>
+          <w:color w:val="000000"/>
+          <w:sz w:val="28"/>
+          <w:szCs w:val="28"/>
+        </w:rPr>
+        <w:t>4.5</w:t>
+      </w:r>
+      <w:r>
+        <w:rPr>
+          <w:rFonts w:ascii="Helvetica" w:eastAsia="Times New Roman" w:hAnsi="Helvetica" w:cs="Helvetica"/>
+          <w:b/>
+          <w:bCs/>
+          <w:color w:val="000000"/>
+          <w:sz w:val="28"/>
+          <w:szCs w:val="28"/>
+        </w:rPr>
+        <w:t xml:space="preserve">. </w:t>
+      </w:r>
+      <w:r>
+        <w:rPr>
+          <w:rFonts w:ascii="Helvetica" w:eastAsia="Times New Roman" w:hAnsi="Helvetica" w:cs="Helvetica"/>
+          <w:b/>
+          <w:bCs/>
+          <w:color w:val="000000"/>
+          <w:sz w:val="28"/>
+          <w:szCs w:val="28"/>
+        </w:rPr>
+        <w:t>Distribution of all the tweets</w:t>
+      </w:r>
+      <w:r>
+        <w:rPr>
+          <w:rFonts w:ascii="Helvetica" w:eastAsia="Times New Roman" w:hAnsi="Helvetica" w:cs="Helvetica"/>
+          <w:b/>
+          <w:bCs/>
+          <w:color w:val="000000"/>
+          <w:sz w:val="28"/>
+          <w:szCs w:val="28"/>
+        </w:rPr>
+        <w:t xml:space="preserve"> classified as</w:t>
+      </w:r>
+      <w:r>
+        <w:rPr>
+          <w:rFonts w:ascii="Helvetica" w:eastAsia="Times New Roman" w:hAnsi="Helvetica" w:cs="Helvetica"/>
+          <w:b/>
+          <w:bCs/>
+          <w:color w:val="000000"/>
+          <w:sz w:val="28"/>
+          <w:szCs w:val="28"/>
+        </w:rPr>
+        <w:t xml:space="preserve"> </w:t>
+      </w:r>
+      <w:r>
+        <w:rPr>
+          <w:rFonts w:ascii="Helvetica" w:eastAsia="Times New Roman" w:hAnsi="Helvetica" w:cs="Helvetica"/>
+          <w:b/>
+          <w:bCs/>
+          <w:color w:val="000000"/>
+          <w:sz w:val="28"/>
+          <w:szCs w:val="28"/>
+        </w:rPr>
+        <w:t>Negative</w:t>
+      </w:r>
+      <w:r>
+        <w:rPr>
+          <w:rFonts w:ascii="Helvetica" w:eastAsia="Times New Roman" w:hAnsi="Helvetica" w:cs="Helvetica"/>
+          <w:b/>
+          <w:bCs/>
+          <w:color w:val="000000"/>
+          <w:sz w:val="28"/>
+          <w:szCs w:val="28"/>
+        </w:rPr>
+        <w:t xml:space="preserve"> </w:t>
+      </w:r>
+      <w:r>
+        <w:rPr>
+          <w:rFonts w:ascii="Helvetica" w:eastAsia="Times New Roman" w:hAnsi="Helvetica" w:cs="Helvetica"/>
+          <w:b/>
+          <w:bCs/>
+          <w:noProof/>
+          <w:color w:val="000000"/>
+          <w:sz w:val="28"/>
+          <w:szCs w:val="28"/>
+        </w:rPr>
+        <w:drawing>
+          <wp:inline distT="0" distB="0" distL="0" distR="0">
+            <wp:extent cx="5943600" cy="3705225"/>
+            <wp:effectExtent l="0" t="0" r="0" b="9525"/>
+            <wp:docPr id="10" name="Picture 10"/>
+            <wp:cNvGraphicFramePr>
+              <a:graphicFrameLocks xmlns:a="http://schemas.openxmlformats.org/drawingml/2006/main" noChangeAspect="1"/>
+            </wp:cNvGraphicFramePr>
+            <a:graphic xmlns:a="http://schemas.openxmlformats.org/drawingml/2006/main">
+              <a:graphicData uri="http://schemas.openxmlformats.org/drawingml/2006/picture">
+                <pic:pic xmlns:pic="http://schemas.openxmlformats.org/drawingml/2006/picture">
+                  <pic:nvPicPr>
+                    <pic:cNvPr id="10" name="freq_dist_negative_emotion.png"/>
+                    <pic:cNvPicPr/>
+                  </pic:nvPicPr>
+                  <pic:blipFill>
+                    <a:blip r:embed="rId11">
+                      <a:extLst>
+                        <a:ext uri="{28A0092B-C50C-407E-A947-70E740481C1C}">
+                          <a14:useLocalDpi xmlns:a14="http://schemas.microsoft.com/office/drawing/2010/main" val="0"/>
+                        </a:ext>
+                      </a:extLst>
+                    </a:blip>
+                    <a:stretch>
+                      <a:fillRect/>
+                    </a:stretch>
+                  </pic:blipFill>
+                  <pic:spPr>
+                    <a:xfrm>
+                      <a:off x="0" y="0"/>
+                      <a:ext cx="5943600" cy="3705225"/>
+                    </a:xfrm>
+                    <a:prstGeom prst="rect">
+                      <a:avLst/>
+                    </a:prstGeom>
+                  </pic:spPr>
+                </pic:pic>
+              </a:graphicData>
+            </a:graphic>
+          </wp:inline>
+        </w:drawing>
+      </w:r>
+    </w:p>
+    <w:p>
+      <w:pPr>
+        <w:shd w:val="clear" w:color="auto" w:fill="FFFFFF"/>
+        <w:spacing w:before="100" w:beforeAutospacing="1" w:after="100" w:afterAutospacing="1" w:line="240" w:lineRule="auto"/>
+        <w:rPr>
+          <w:rFonts w:ascii="Helvetica" w:eastAsia="Times New Roman" w:hAnsi="Helvetica" w:cs="Helvetica"/>
+          <w:b/>
+          <w:bCs/>
+          <w:color w:val="000000"/>
+          <w:sz w:val="28"/>
+          <w:szCs w:val="28"/>
+        </w:rPr>
+      </w:pPr>
+      <w:r>
+        <w:rPr>
+          <w:rFonts w:ascii="Helvetica" w:eastAsia="Times New Roman" w:hAnsi="Helvetica" w:cs="Helvetica"/>
+          <w:noProof/>
+          <w:color w:val="000000"/>
+          <w:sz w:val="21"/>
+          <w:szCs w:val="21"/>
+        </w:rPr>
+        <mc:AlternateContent>
+          <mc:Choice Requires="wps">
+            <w:drawing>
+              <wp:anchor distT="0" distB="0" distL="114300" distR="114300" simplePos="0" relativeHeight="251672576" behindDoc="0" locked="0" layoutInCell="1" allowOverlap="1" wp14:anchorId="049E2C09" wp14:editId="430C1329">
+                <wp:simplePos x="0" y="0"/>
+                <wp:positionH relativeFrom="column">
+                  <wp:posOffset>3676650</wp:posOffset>
+                </wp:positionH>
+                <wp:positionV relativeFrom="page">
+                  <wp:posOffset>6238875</wp:posOffset>
+                </wp:positionV>
+                <wp:extent cx="2057400" cy="1676400"/>
+                <wp:effectExtent l="0" t="0" r="19050" b="19050"/>
+                <wp:wrapNone/>
+                <wp:docPr id="20" name="Text Box 20"/>
+                <wp:cNvGraphicFramePr/>
+                <a:graphic xmlns:a="http://schemas.openxmlformats.org/drawingml/2006/main">
+                  <a:graphicData uri="http://schemas.microsoft.com/office/word/2010/wordprocessingShape">
+                    <wps:wsp>
+                      <wps:cNvSpPr txBox="1"/>
+                      <wps:spPr>
+                        <a:xfrm>
+                          <a:off x="0" y="0"/>
+                          <a:ext cx="2057400" cy="1676400"/>
+                        </a:xfrm>
+                        <a:prstGeom prst="rect">
+                          <a:avLst/>
+                        </a:prstGeom>
+                        <a:solidFill>
+                          <a:schemeClr val="lt1"/>
+                        </a:solidFill>
+                        <a:ln w="6350">
+                          <a:solidFill>
+                            <a:prstClr val="black"/>
+                          </a:solidFill>
+                        </a:ln>
+                      </wps:spPr>
+                      <wps:txbx>
+                        <w:txbxContent>
+                          <w:p>
+                            <w:r>
+                              <w:t>Apple Store, iPhone App and iPad Design were top bigrams used in the negative emotion category.</w:t>
+                            </w:r>
+                          </w:p>
+                          <w:p>
+                            <w:r>
+                              <w:t>Note the introduction of other negative terms such as ‘Don’t need’, ‘fascist company’, and ‘iPhone battery’.</w:t>
+                            </w:r>
+                          </w:p>
+                        </w:txbxContent>
+                      </wps:txbx>
+                      <wps:bodyPr rot="0" spcFirstLastPara="0" vertOverflow="overflow" horzOverflow="overflow" vert="horz" wrap="square" lIns="91440" tIns="45720" rIns="91440" bIns="45720" numCol="1" spcCol="0" rtlCol="0" fromWordArt="0" anchor="t" anchorCtr="0" forceAA="0" compatLnSpc="1">
+                        <a:prstTxWarp prst="textNoShape">
+                          <a:avLst/>
+                        </a:prstTxWarp>
+                        <a:noAutofit/>
+                      </wps:bodyPr>
+                    </wps:wsp>
+                  </a:graphicData>
+                </a:graphic>
+                <wp14:sizeRelH relativeFrom="margin">
+                  <wp14:pctWidth>0</wp14:pctWidth>
+                </wp14:sizeRelH>
+                <wp14:sizeRelV relativeFrom="margin">
+                  <wp14:pctHeight>0</wp14:pctHeight>
+                </wp14:sizeRelV>
+              </wp:anchor>
+            </w:drawing>
+          </mc:Choice>
+          <mc:Fallback>
+            <w:pict>
+              <v:shape w14:anchorId="049E2C09" id="Text Box 20" o:spid="_x0000_s1033" type="#_x0000_t202" style="position:absolute;margin-left:289.5pt;margin-top:491.25pt;width:162pt;height:132pt;z-index:251672576;visibility:visible;mso-wrap-style:square;mso-width-percent:0;mso-height-percent:0;mso-wrap-distance-left:9pt;mso-wrap-distance-top:0;mso-wrap-distance-right:9pt;mso-wrap-distance-bottom:0;mso-position-horizontal:absolute;mso-position-horizontal-relative:text;mso-position-vertical:absolute;mso-position-vertical-relative:page;mso-width-percent:0;mso-height-percent:0;mso-width-relative:margin;mso-height-relative:margin;v-text-anchor:top" o:gfxdata="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" fillcolor="white [3201]" strokeweight=".5pt">
+                <v:textbox>
+                  <w:txbxContent>
+                    <w:p>
+                      <w:r>
+                        <w:t>Apple Store, iPhone App and iPad Design were top bigrams used in the negative emotion category.</w:t>
+                      </w:r>
+                    </w:p>
+                    <w:p>
+                      <w:r>
+                        <w:t>Note the introduction of other negative terms such as ‘Don’t need’, ‘fascist company’, and ‘iPhone battery’.</w:t>
+                      </w:r>
+                    </w:p>
+                  </w:txbxContent>
+                </v:textbox>
+                <w10:wrap anchory="page"/>
+              </v:shape>
+            </w:pict>
+          </mc:Fallback>
+        </mc:AlternateContent>
+      </w:r>
+      <w:r>
+        <w:rPr>
+          <w:rFonts w:ascii="Helvetica" w:eastAsia="Times New Roman" w:hAnsi="Helvetica" w:cs="Helvetica"/>
+          <w:b/>
+          <w:bCs/>
+          <w:noProof/>
+          <w:color w:val="000000"/>
+          <w:sz w:val="28"/>
+          <w:szCs w:val="28"/>
+        </w:rPr>
+        <w:drawing>
+          <wp:inline distT="0" distB="0" distL="0" distR="0">
+            <wp:extent cx="5943600" cy="4019550"/>
+            <wp:effectExtent l="0" t="0" r="0" b="0"/>
+            <wp:docPr id="12" name="Picture 12"/>
+            <wp:cNvGraphicFramePr>
+              <a:graphicFrameLocks xmlns:a="http://schemas.openxmlformats.org/drawingml/2006/main" noChangeAspect="1"/>
+            </wp:cNvGraphicFramePr>
+            <a:graphic xmlns:a="http://schemas.openxmlformats.org/drawingml/2006/main">
+              <a:graphicData uri="http://schemas.openxmlformats.org/drawingml/2006/picture">
+                <pic:pic xmlns:pic="http://schemas.openxmlformats.org/drawingml/2006/picture">
+                  <pic:nvPicPr>
+                    <pic:cNvPr id="12" name="bigram_negative_emotion.png"/>
+                    <pic:cNvPicPr/>
+                  </pic:nvPicPr>
+                  <pic:blipFill>
+                    <a:blip r:embed="rId12">
+                      <a:extLst>
+                        <a:ext uri="{28A0092B-C50C-407E-A947-70E740481C1C}">
+                          <a14:useLocalDpi xmlns:a14="http://schemas.microsoft.com/office/drawing/2010/main" val="0"/>
+                        </a:ext>
+                      </a:extLst>
+                    </a:blip>
+                    <a:stretch>
+                      <a:fillRect/>
+                    </a:stretch>
+                  </pic:blipFill>
+                  <pic:spPr>
+                    <a:xfrm>
+                      <a:off x="0" y="0"/>
+                      <a:ext cx="5943600" cy="4019550"/>
+                    </a:xfrm>
+                    <a:prstGeom prst="rect">
+                      <a:avLst/>
+                    </a:prstGeom>
+                  </pic:spPr>
+                </pic:pic>
+              </a:graphicData>
+            </a:graphic>
+          </wp:inline>
+        </w:drawing>
+      </w:r>
+    </w:p>
+    <w:p>
+      <w:pPr>
+        <w:shd w:val="clear" w:color="auto" w:fill="FFFFFF"/>
+        <w:spacing w:before="100" w:beforeAutospacing="1" w:after="100" w:afterAutospacing="1" w:line="240" w:lineRule="auto"/>
+        <w:rPr>
+          <w:rFonts w:ascii="Helvetica" w:eastAsia="Times New Roman" w:hAnsi="Helvetica" w:cs="Helvetica"/>
+          <w:b/>
+          <w:bCs/>
+          <w:color w:val="000000"/>
+          <w:sz w:val="28"/>
+          <w:szCs w:val="28"/>
+        </w:rPr>
+      </w:pPr>
+      <w:r>
+        <w:rPr>
+          <w:rFonts w:ascii="Helvetica" w:eastAsia="Times New Roman" w:hAnsi="Helvetica" w:cs="Helvetica"/>
+          <w:b/>
+          <w:bCs/>
+          <w:color w:val="000000"/>
+          <w:sz w:val="28"/>
+          <w:szCs w:val="28"/>
+        </w:rPr>
+        <w:lastRenderedPageBreak/>
+        <w:t>4.</w:t>
+      </w:r>
+      <w:r>
+        <w:rPr>
+          <w:rFonts w:ascii="Helvetica" w:eastAsia="Times New Roman" w:hAnsi="Helvetica" w:cs="Helvetica"/>
+          <w:b/>
+          <w:bCs/>
+          <w:color w:val="000000"/>
+          <w:sz w:val="28"/>
+          <w:szCs w:val="28"/>
+        </w:rPr>
+        <w:t>6</w:t>
+      </w:r>
+      <w:r>
+        <w:rPr>
+          <w:rFonts w:ascii="Helvetica" w:eastAsia="Times New Roman" w:hAnsi="Helvetica" w:cs="Helvetica"/>
+          <w:b/>
+          <w:bCs/>
+          <w:color w:val="000000"/>
+          <w:sz w:val="28"/>
+          <w:szCs w:val="28"/>
+        </w:rPr>
+        <w:t xml:space="preserve">. </w:t>
+      </w:r>
+      <w:r>
+        <w:rPr>
+          <w:rFonts w:ascii="Helvetica" w:eastAsia="Times New Roman" w:hAnsi="Helvetica" w:cs="Helvetica"/>
+          <w:b/>
+          <w:bCs/>
+          <w:color w:val="000000"/>
+          <w:sz w:val="28"/>
+          <w:szCs w:val="28"/>
+        </w:rPr>
+        <w:t xml:space="preserve">Distribution of all the tweets classified as </w:t>
+      </w:r>
+      <w:r>
+        <w:rPr>
+          <w:rFonts w:ascii="Helvetica" w:eastAsia="Times New Roman" w:hAnsi="Helvetica" w:cs="Helvetica"/>
+          <w:b/>
+          <w:bCs/>
+          <w:color w:val="000000"/>
+          <w:sz w:val="28"/>
+          <w:szCs w:val="28"/>
+        </w:rPr>
+        <w:t xml:space="preserve">Positive </w:t>
+      </w:r>
+    </w:p>
+    <w:p>
+      <w:pPr>
+        <w:shd w:val="clear" w:color="auto" w:fill="FFFFFF"/>
+        <w:spacing w:before="100" w:beforeAutospacing="1" w:after="100" w:afterAutospacing="1" w:line="240" w:lineRule="auto"/>
+        <w:rPr>
+          <w:rFonts w:ascii="Helvetica" w:eastAsia="Times New Roman" w:hAnsi="Helvetica" w:cs="Helvetica"/>
+          <w:color w:val="000000"/>
+          <w:sz w:val="21"/>
+          <w:szCs w:val="21"/>
+        </w:rPr>
+      </w:pPr>
+      <w:r>
+        <w:rPr>
+          <w:rFonts w:ascii="Helvetica" w:eastAsia="Times New Roman" w:hAnsi="Helvetica" w:cs="Helvetica"/>
+          <w:noProof/>
+          <w:color w:val="000000"/>
+          <w:sz w:val="21"/>
+          <w:szCs w:val="21"/>
+        </w:rPr>
+        <mc:AlternateContent>
+          <mc:Choice Requires="wps">
+            <w:drawing>
+              <wp:anchor distT="0" distB="0" distL="114300" distR="114300" simplePos="0" relativeHeight="251674624" behindDoc="0" locked="0" layoutInCell="1" allowOverlap="1" wp14:anchorId="049E2C09" wp14:editId="430C1329">
+                <wp:simplePos x="0" y="0"/>
+                <wp:positionH relativeFrom="column">
+                  <wp:posOffset>3895725</wp:posOffset>
+                </wp:positionH>
+                <wp:positionV relativeFrom="page">
+                  <wp:posOffset>1685925</wp:posOffset>
+                </wp:positionV>
+                <wp:extent cx="2447925" cy="1200150"/>
+                <wp:effectExtent l="0" t="0" r="28575" b="19050"/>
+                <wp:wrapNone/>
+                <wp:docPr id="21" name="Text Box 21"/>
+                <wp:cNvGraphicFramePr/>
+                <a:graphic xmlns:a="http://schemas.openxmlformats.org/drawingml/2006/main">
+                  <a:graphicData uri="http://schemas.microsoft.com/office/word/2010/wordprocessingShape">
+                    <wps:wsp>
+                      <wps:cNvSpPr txBox="1"/>
+                      <wps:spPr>
+                        <a:xfrm>
+                          <a:off x="0" y="0"/>
+                          <a:ext cx="2447925" cy="1200150"/>
+                        </a:xfrm>
+                        <a:prstGeom prst="rect">
+                          <a:avLst/>
+                        </a:prstGeom>
+                        <a:solidFill>
+                          <a:schemeClr val="lt1"/>
+                        </a:solidFill>
+                        <a:ln w="6350">
+                          <a:solidFill>
+                            <a:prstClr val="black"/>
+                          </a:solidFill>
+                        </a:ln>
+                      </wps:spPr>
+                      <wps:txbx>
+                        <w:txbxContent>
+                          <w:p>
+                            <w:proofErr w:type="gramStart"/>
+                            <w:r>
+                              <w:t>iPad</w:t>
+                            </w:r>
+                            <w:proofErr w:type="gramEnd"/>
+                            <w:r>
+                              <w:t>, Apple, Google and Store were words frequently used in positively categorized tweets.</w:t>
+                            </w:r>
+                          </w:p>
+                          <w:p>
+                            <w:r>
+                              <w:t xml:space="preserve">Other positive words include </w:t>
+                            </w:r>
+                            <w:r>
+                              <w:t>‘</w:t>
+                            </w:r>
+                            <w:r>
+                              <w:t>awe</w:t>
+                            </w:r>
+                            <w:r>
+                              <w:t>some’, ‘love’, ‘win’</w:t>
+                            </w:r>
+                            <w:r>
+                              <w:t xml:space="preserve"> and </w:t>
+                            </w:r>
+                            <w:r>
+                              <w:t>‘</w:t>
+                            </w:r>
+                            <w:r>
+                              <w:t>cool</w:t>
+                            </w:r>
+                            <w:r>
+                              <w:t>’</w:t>
+                            </w:r>
+                            <w:r>
+                              <w:t>.</w:t>
+                            </w:r>
+                          </w:p>
+                        </w:txbxContent>
+                      </wps:txbx>
+                      <wps:bodyPr rot="0" spcFirstLastPara="0" vertOverflow="overflow" horzOverflow="overflow" vert="horz" wrap="square" lIns="91440" tIns="45720" rIns="91440" bIns="45720" numCol="1" spcCol="0" rtlCol="0" fromWordArt="0" anchor="t" anchorCtr="0" forceAA="0" compatLnSpc="1">
+                        <a:prstTxWarp prst="textNoShape">
+                          <a:avLst/>
+                        </a:prstTxWarp>
+                        <a:noAutofit/>
+                      </wps:bodyPr>
+                    </wps:wsp>
+                  </a:graphicData>
+                </a:graphic>
+                <wp14:sizeRelH relativeFrom="margin">
+                  <wp14:pctWidth>0</wp14:pctWidth>
+                </wp14:sizeRelH>
+                <wp14:sizeRelV relativeFrom="margin">
+                  <wp14:pctHeight>0</wp14:pctHeight>
+                </wp14:sizeRelV>
+              </wp:anchor>
+            </w:drawing>
+          </mc:Choice>
+          <mc:Fallback>
+            <w:pict>
+              <v:shape w14:anchorId="049E2C09" id="Text Box 21" o:spid="_x0000_s1034" type="#_x0000_t202" style="position:absolute;margin-left:306.75pt;margin-top:132.75pt;width:192.75pt;height:94.5pt;z-index:251674624;visibility:visible;mso-wrap-style:square;mso-width-percent:0;mso-height-percent:0;mso-wrap-distance-left:9pt;mso-wrap-distance-top:0;mso-wrap-distance-right:9pt;mso-wrap-distance-bottom:0;mso-position-horizontal:absolute;mso-position-horizontal-relative:text;mso-position-vertical:absolute;mso-position-vertical-relative:page;mso-width-percent:0;mso-height-percent:0;mso-width-relative:margin;mso-height-relative:margin;v-text-anchor:top" o:gfxdata="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" fillcolor="white [3201]" strokeweight=".5pt">
+                <v:textbox>
+                  <w:txbxContent>
+                    <w:p>
+                      <w:proofErr w:type="gramStart"/>
+                      <w:r>
+                        <w:t>iPad</w:t>
+                      </w:r>
+                      <w:proofErr w:type="gramEnd"/>
+                      <w:r>
+                        <w:t>, Apple, Google and Store were words frequently used in positively categorized tweets.</w:t>
+                      </w:r>
+                    </w:p>
+                    <w:p>
+                      <w:r>
+                        <w:t xml:space="preserve">Other positive words include </w:t>
+                      </w:r>
+                      <w:r>
+                        <w:t>‘</w:t>
+                      </w:r>
+                      <w:r>
+                        <w:t>awe</w:t>
+                      </w:r>
+                      <w:r>
+                        <w:t>some’, ‘love’, ‘win’</w:t>
+                      </w:r>
+                      <w:r>
+                        <w:t xml:space="preserve"> and </w:t>
+                      </w:r>
+                      <w:r>
+                        <w:t>‘</w:t>
+                      </w:r>
+                      <w:r>
+                        <w:t>cool</w:t>
+                      </w:r>
+                      <w:r>
+                        <w:t>’</w:t>
+                      </w:r>
+                      <w:r>
+                        <w:t>.</w:t>
+                      </w:r>
+                    </w:p>
+                  </w:txbxContent>
+                </v:textbox>
+                <w10:wrap anchory="page"/>
+              </v:shape>
+            </w:pict>
+          </mc:Fallback>
+        </mc:AlternateContent>
+      </w:r>
+      <w:r>
+        <w:rPr>
+          <w:rFonts w:ascii="Helvetica" w:eastAsia="Times New Roman" w:hAnsi="Helvetica" w:cs="Helvetica"/>
+          <w:b/>
+          <w:bCs/>
+          <w:noProof/>
+          <w:color w:val="000000"/>
+          <w:sz w:val="28"/>
+          <w:szCs w:val="28"/>
+        </w:rPr>
+        <w:drawing>
+          <wp:inline distT="0" distB="0" distL="0" distR="0" wp14:anchorId="4644B3F9" wp14:editId="54B92CE0">
+            <wp:extent cx="5943600" cy="3686175"/>
+            <wp:effectExtent l="0" t="0" r="0" b="9525"/>
+            <wp:docPr id="11" name="Picture 11"/>
+            <wp:cNvGraphicFramePr>
+              <a:graphicFrameLocks xmlns:a="http://schemas.openxmlformats.org/drawingml/2006/main" noChangeAspect="1"/>
+            </wp:cNvGraphicFramePr>
+            <a:graphic xmlns:a="http://schemas.openxmlformats.org/drawingml/2006/main">
+              <a:graphicData uri="http://schemas.openxmlformats.org/drawingml/2006/picture">
+                <pic:pic xmlns:pic="http://schemas.openxmlformats.org/drawingml/2006/picture">
+                  <pic:nvPicPr>
+                    <pic:cNvPr id="11" name="freq_dist_positive_emotion.png"/>
+                    <pic:cNvPicPr/>
+                  </pic:nvPicPr>
+                  <pic:blipFill>
+                    <a:blip r:embed="rId13">
+                      <a:extLst>
+                        <a:ext uri="{28A0092B-C50C-407E-A947-70E740481C1C}">
+                          <a14:useLocalDpi xmlns:a14="http://schemas.microsoft.com/office/drawing/2010/main" val="0"/>
+                        </a:ext>
+                      </a:extLst>
+                    </a:blip>
+                    <a:stretch>
+                      <a:fillRect/>
+                    </a:stretch>
+                  </pic:blipFill>
+                  <pic:spPr>
+                    <a:xfrm>
+                      <a:off x="0" y="0"/>
+                      <a:ext cx="5943600" cy="3686175"/>
+                    </a:xfrm>
+                    <a:prstGeom prst="rect">
+                      <a:avLst/>
+                    </a:prstGeom>
+                  </pic:spPr>
+                </pic:pic>
+              </a:graphicData>
+            </a:graphic>
+          </wp:inline>
+        </w:drawing>
+      </w:r>
+    </w:p>
+    <w:p>
+      <w:pPr>
+        <w:shd w:val="clear" w:color="auto" w:fill="FFFFFF"/>
+        <w:spacing w:before="100" w:beforeAutospacing="1" w:after="100" w:afterAutospacing="1" w:line="240" w:lineRule="auto"/>
+        <w:rPr>
+          <w:rFonts w:ascii="Helvetica" w:eastAsia="Times New Roman" w:hAnsi="Helvetica" w:cs="Helvetica"/>
+          <w:color w:val="000000"/>
+          <w:sz w:val="21"/>
+          <w:szCs w:val="21"/>
+        </w:rPr>
+      </w:pPr>
+      <w:r>
+        <w:rPr>
+          <w:rFonts w:ascii="Helvetica" w:eastAsia="Times New Roman" w:hAnsi="Helvetica" w:cs="Helvetica"/>
+          <w:noProof/>
+          <w:color w:val="000000"/>
+          <w:sz w:val="21"/>
+          <w:szCs w:val="21"/>
+        </w:rPr>
+        <mc:AlternateContent>
+          <mc:Choice Requires="wps">
+            <w:drawing>
+              <wp:anchor distT="0" distB="0" distL="114300" distR="114300" simplePos="0" relativeHeight="251676672" behindDoc="0" locked="0" layoutInCell="1" allowOverlap="1" wp14:anchorId="049E2C09" wp14:editId="430C1329">
+                <wp:simplePos x="0" y="0"/>
+                <wp:positionH relativeFrom="column">
+                  <wp:posOffset>3228976</wp:posOffset>
+                </wp:positionH>
+                <wp:positionV relativeFrom="page">
+                  <wp:posOffset>6429375</wp:posOffset>
+                </wp:positionV>
+                <wp:extent cx="2457450" cy="1352550"/>
+                <wp:effectExtent l="0" t="0" r="19050" b="19050"/>
+                <wp:wrapNone/>
+                <wp:docPr id="22" name="Text Box 22"/>
+                <wp:cNvGraphicFramePr/>
+                <a:graphic xmlns:a="http://schemas.openxmlformats.org/drawingml/2006/main">
+                  <a:graphicData uri="http://schemas.microsoft.com/office/word/2010/wordprocessingShape">
+                    <wps:wsp>
+                      <wps:cNvSpPr txBox="1"/>
+                      <wps:spPr>
+                        <a:xfrm>
+                          <a:off x="0" y="0"/>
+                          <a:ext cx="2457450" cy="1352550"/>
+                        </a:xfrm>
+                        <a:prstGeom prst="rect">
+                          <a:avLst/>
+                        </a:prstGeom>
+                        <a:solidFill>
+                          <a:schemeClr val="lt1"/>
+                        </a:solidFill>
+                        <a:ln w="6350">
+                          <a:solidFill>
+                            <a:prstClr val="black"/>
+                          </a:solidFill>
+                        </a:ln>
+                      </wps:spPr>
+                      <wps:txbx>
+                        <w:txbxContent>
+                          <w:p>
+                            <w:r>
+                              <w:t>Apple Store, iPhone App and Popup Store were the highly used bigrams in the positively recorded tweets.</w:t>
+                            </w:r>
+                          </w:p>
+                          <w:p>
+                            <w:r>
+                              <w:t>Other positive remarks include ‘new iPad’, and ‘iPad launch’</w:t>
+                            </w:r>
+                          </w:p>
+                        </w:txbxContent>
+                      </wps:txbx>
+                      <wps:bodyPr rot="0" spcFirstLastPara="0" vertOverflow="overflow" horzOverflow="overflow" vert="horz" wrap="square" lIns="91440" tIns="45720" rIns="91440" bIns="45720" numCol="1" spcCol="0" rtlCol="0" fromWordArt="0" anchor="t" anchorCtr="0" forceAA="0" compatLnSpc="1">
+                        <a:prstTxWarp prst="textNoShape">
+                          <a:avLst/>
+                        </a:prstTxWarp>
+                        <a:noAutofit/>
+                      </wps:bodyPr>
+                    </wps:wsp>
+                  </a:graphicData>
+                </a:graphic>
+                <wp14:sizeRelH relativeFrom="margin">
+                  <wp14:pctWidth>0</wp14:pctWidth>
+                </wp14:sizeRelH>
+                <wp14:sizeRelV relativeFrom="margin">
+                  <wp14:pctHeight>0</wp14:pctHeight>
+                </wp14:sizeRelV>
+              </wp:anchor>
+            </w:drawing>
+          </mc:Choice>
+          <mc:Fallback>
+            <w:pict>
+              <v:shape w14:anchorId="049E2C09" id="Text Box 22" o:spid="_x0000_s1035" type="#_x0000_t202" style="position:absolute;margin-left:254.25pt;margin-top:506.25pt;width:193.5pt;height:106.5pt;z-index:251676672;visibility:visible;mso-wrap-style:square;mso-width-percent:0;mso-height-percent:0;mso-wrap-distance-left:9pt;mso-wrap-distance-top:0;mso-wrap-distance-right:9pt;mso-wrap-distance-bottom:0;mso-position-horizontal:absolute;mso-position-horizontal-relative:text;mso-position-vertical:absolute;mso-position-vertical-relative:page;mso-width-percent:0;mso-height-percent:0;mso-width-relative:margin;mso-height-relative:margin;v-text-anchor:top" o:gfxdata="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" fillcolor="white [3201]" strokeweight=".5pt">
+                <v:textbox>
+                  <w:txbxContent>
+                    <w:p>
+                      <w:r>
+                        <w:t>Apple Store, iPhone App and Popup Store were the highly used bigrams in the positively recorded tweets.</w:t>
+                      </w:r>
+                    </w:p>
+                    <w:p>
+                      <w:r>
+                        <w:t>Other positive remarks include ‘new iPad’, and ‘iPad launch’</w:t>
+                      </w:r>
+                    </w:p>
+                  </w:txbxContent>
+                </v:textbox>
+                <w10:wrap anchory="page"/>
+              </v:shape>
+            </w:pict>
+          </mc:Fallback>
+        </mc:AlternateContent>
+      </w:r>
+      <w:r>
+        <w:rPr>
+          <w:rFonts w:ascii="Helvetica" w:eastAsia="Times New Roman" w:hAnsi="Helvetica" w:cs="Helvetica"/>
+          <w:noProof/>
+          <w:color w:val="000000"/>
+          <w:sz w:val="21"/>
+          <w:szCs w:val="21"/>
+        </w:rPr>
+        <w:drawing>
+          <wp:inline distT="0" distB="0" distL="0" distR="0">
+            <wp:extent cx="5943600" cy="3962400"/>
+            <wp:effectExtent l="0" t="0" r="0" b="0"/>
+            <wp:docPr id="14" name="Picture 14"/>
+            <wp:cNvGraphicFramePr>
+              <a:graphicFrameLocks xmlns:a="http://schemas.openxmlformats.org/drawingml/2006/main" noChangeAspect="1"/>
+            </wp:cNvGraphicFramePr>
+            <a:graphic xmlns:a="http://schemas.openxmlformats.org/drawingml/2006/main">
+              <a:graphicData uri="http://schemas.openxmlformats.org/drawingml/2006/picture">
+                <pic:pic xmlns:pic="http://schemas.openxmlformats.org/drawingml/2006/picture">
+                  <pic:nvPicPr>
+                    <pic:cNvPr id="14" name="bigram_positive_emotion.png"/>
+                    <pic:cNvPicPr/>
+                  </pic:nvPicPr>
+                  <pic:blipFill>
+                    <a:blip r:embed="rId14">
+                      <a:extLst>
+                        <a:ext uri="{28A0092B-C50C-407E-A947-70E740481C1C}">
+                          <a14:useLocalDpi xmlns:a14="http://schemas.microsoft.com/office/drawing/2010/main" val="0"/>
+                        </a:ext>
+                      </a:extLst>
+                    </a:blip>
+                    <a:stretch>
+                      <a:fillRect/>
+                    </a:stretch>
+                  </pic:blipFill>
+                  <pic:spPr>
+                    <a:xfrm>
+                      <a:off x="0" y="0"/>
+                      <a:ext cx="5943600" cy="3962400"/>
+                    </a:xfrm>
+                    <a:prstGeom prst="rect">
+                      <a:avLst/>
+                    </a:prstGeom>
+                  </pic:spPr>
+                </pic:pic>
+              </a:graphicData>
+            </a:graphic>
+          </wp:inline>
+        </w:drawing>
+      </w:r>
+    </w:p>
+    <w:p>
+      <w:pPr>
+        <w:shd w:val="clear" w:color="auto" w:fill="FFFFFF"/>
+        <w:spacing w:before="305" w:after="0" w:line="240" w:lineRule="auto"/>
+        <w:outlineLvl w:val="1"/>
+        <w:rPr>
+          <w:rFonts w:ascii="Helvetica" w:eastAsia="Times New Roman" w:hAnsi="Helvetica" w:cs="Helvetica"/>
+          <w:b/>
+          <w:bCs/>
+          <w:color w:val="000000"/>
+          <w:sz w:val="28"/>
+          <w:szCs w:val="28"/>
+        </w:rPr>
+      </w:pPr>
+      <w:r>
+        <w:rPr>
+          <w:rFonts w:ascii="Helvetica" w:eastAsia="Times New Roman" w:hAnsi="Helvetica" w:cs="Helvetica"/>
+          <w:b/>
+          <w:bCs/>
+          <w:color w:val="000000"/>
+          <w:sz w:val="28"/>
+          <w:szCs w:val="28"/>
+        </w:rPr>
+        <w:lastRenderedPageBreak/>
+        <w:t>4.7</w:t>
+      </w:r>
+      <w:r>
+        <w:rPr>
+          <w:rFonts w:ascii="Helvetica" w:eastAsia="Times New Roman" w:hAnsi="Helvetica" w:cs="Helvetica"/>
+          <w:b/>
+          <w:bCs/>
+          <w:color w:val="000000"/>
+          <w:sz w:val="28"/>
+          <w:szCs w:val="28"/>
+        </w:rPr>
+        <w:t xml:space="preserve">. </w:t>
+      </w:r>
+      <w:r>
+        <w:rPr>
+          <w:rFonts w:ascii="Helvetica" w:eastAsia="Times New Roman" w:hAnsi="Helvetica" w:cs="Helvetica"/>
+          <w:b/>
+          <w:bCs/>
+          <w:color w:val="000000"/>
+          <w:sz w:val="28"/>
+          <w:szCs w:val="28"/>
+        </w:rPr>
+        <w:t>Word Cloud</w:t>
+      </w:r>
+    </w:p>
+    <w:p>
+      <w:pPr>
+        <w:shd w:val="clear" w:color="auto" w:fill="FFFFFF"/>
+        <w:spacing w:before="305" w:after="0" w:line="240" w:lineRule="auto"/>
+        <w:outlineLvl w:val="1"/>
+        <w:rPr>
+          <w:rFonts w:ascii="Helvetica" w:eastAsia="Times New Roman" w:hAnsi="Helvetica" w:cs="Helvetica"/>
+          <w:b/>
+          <w:bCs/>
+          <w:color w:val="000000"/>
+          <w:sz w:val="28"/>
+          <w:szCs w:val="28"/>
+        </w:rPr>
+      </w:pPr>
+      <w:r>
+        <w:rPr>
+          <w:rFonts w:ascii="Helvetica" w:eastAsia="Times New Roman" w:hAnsi="Helvetica" w:cs="Helvetica"/>
+          <w:b/>
+          <w:bCs/>
+          <w:noProof/>
+          <w:color w:val="000000"/>
+          <w:sz w:val="28"/>
+          <w:szCs w:val="28"/>
+        </w:rPr>
+        <w:drawing>
+          <wp:inline distT="0" distB="0" distL="0" distR="0">
+            <wp:extent cx="5943600" cy="3005455"/>
+            <wp:effectExtent l="0" t="0" r="0" b="4445"/>
+            <wp:docPr id="23" name="Picture 23"/>
+            <wp:cNvGraphicFramePr>
+              <a:graphicFrameLocks xmlns:a="http://schemas.openxmlformats.org/drawingml/2006/main" noChangeAspect="1"/>
+            </wp:cNvGraphicFramePr>
+            <a:graphic xmlns:a="http://schemas.openxmlformats.org/drawingml/2006/main">
+              <a:graphicData uri="http://schemas.openxmlformats.org/drawingml/2006/picture">
+                <pic:pic xmlns:pic="http://schemas.openxmlformats.org/drawingml/2006/picture">
+                  <pic:nvPicPr>
+                    <pic:cNvPr id="23" name="word_cloud.png"/>
+                    <pic:cNvPicPr/>
+                  </pic:nvPicPr>
+                  <pic:blipFill>
+                    <a:blip r:embed="rId15" cstate="print">
+                      <a:extLst>
+                        <a:ext uri="{28A0092B-C50C-407E-A947-70E740481C1C}">
+                          <a14:useLocalDpi xmlns:a14="http://schemas.microsoft.com/office/drawing/2010/main" val="0"/>
+                        </a:ext>
+                      </a:extLst>
+                    </a:blip>
+                    <a:stretch>
+                      <a:fillRect/>
+                    </a:stretch>
+                  </pic:blipFill>
+                  <pic:spPr>
+                    <a:xfrm>
+                      <a:off x="0" y="0"/>
+                      <a:ext cx="5943600" cy="3005455"/>
+                    </a:xfrm>
+                    <a:prstGeom prst="rect">
+                      <a:avLst/>
+                    </a:prstGeom>
+                  </pic:spPr>
+                </pic:pic>
+              </a:graphicData>
+            </a:graphic>
+          </wp:inline>
+        </w:drawing>
+      </w:r>
+    </w:p>
+    <w:p>
+      <w:pPr>
+        <w:shd w:val="clear" w:color="auto" w:fill="FFFFFF"/>
+        <w:spacing w:before="100" w:beforeAutospacing="1" w:after="100" w:afterAutospacing="1" w:line="240" w:lineRule="auto"/>
+        <w:rPr>
+          <w:rFonts w:ascii="Helvetica" w:eastAsia="Times New Roman" w:hAnsi="Helvetica" w:cs="Helvetica"/>
+          <w:color w:val="000000"/>
+          <w:sz w:val="21"/>
+          <w:szCs w:val="21"/>
+        </w:rPr>
+      </w:pPr>
+      <w:r>
+        <w:rPr>
+          <w:rFonts w:ascii="Helvetica" w:eastAsia="Times New Roman" w:hAnsi="Helvetica" w:cs="Helvetica"/>
+          <w:color w:val="000000"/>
+          <w:sz w:val="21"/>
+          <w:szCs w:val="21"/>
+        </w:rPr>
+        <w:t>The image above shows a word clouding strongly showing words such as ‘google’, ‘apple’, ‘iPad’ and ‘store’ appearing as the most used words in the tweets.</w:t>
+      </w:r>
+      <w:bookmarkStart w:id="0" w:name="_GoBack"/>
+      <w:bookmarkEnd w:id="0"/>
     </w:p>
     <w:sectPr>
       <w:pgSz w:w="12240" w:h="15840"/>
@@ -7091,6 +8819,7 @@
   <w:style w:type="character" w:default="1" w:styleId="DefaultParagraphFont">
     <w:name w:val="Default Paragraph Font"/>
     <w:uiPriority w:val="1"/>
+    <w:semiHidden/>
     <w:unhideWhenUsed/>
   </w:style>
   <w:style w:type="table" w:default="1" w:styleId="TableNormal">

</xml_diff>

<commit_message>
Finishing touches on the on the notebook
</commit_message>
<xml_diff>
--- a/Non Technical Documentation.docx
+++ b/Non Technical Documentation.docx
@@ -4992,23 +4992,20 @@
       </w:r>
       <w:r>
         <w:rPr>
-          <w:rStyle w:val="12"/>
-          <w:rFonts w:hint="default" w:ascii="Helvetica Regular" w:hAnsi="Helvetica Regular" w:cs="Helvetica Regular"/>
-          <w:b w:val="0"/>
-          <w:bCs w:val="0"/>
+          <w:rFonts w:hint="default" w:ascii="Helvetica Regular" w:hAnsi="Helvetica Regular" w:cs="Helvetica Regular"/>
           <w:sz w:val="21"/>
           <w:szCs w:val="21"/>
           <w:lang w:val="en-US"/>
         </w:rPr>
-        <w:t>I</w:t>
-      </w:r>
-      <w:r>
-        <w:rPr>
-          <w:rFonts w:hint="default" w:ascii="Helvetica Regular" w:hAnsi="Helvetica Regular" w:cs="Helvetica Regular"/>
-          <w:sz w:val="21"/>
-          <w:szCs w:val="21"/>
-        </w:rPr>
-        <w:t>s a statistical model that predicts the probability of a binary outcome. For multi-class classification, it extends to multinomial logistic regression. It works well for problems where the relationship between features and the target variable is approximately linear.</w:t>
+        <w:t>This is</w:t>
+      </w:r>
+      <w:r>
+        <w:rPr>
+          <w:rFonts w:hint="default" w:ascii="Helvetica Regular" w:hAnsi="Helvetica Regular" w:cs="Helvetica Regular"/>
+          <w:sz w:val="21"/>
+          <w:szCs w:val="21"/>
+        </w:rPr>
+        <w:t xml:space="preserve"> a statistical model that predicts the probability of a binary outcome. For multi-class classification, it extends to multinomial logistic regression. It works well for problems where the relationship between features and the target variable is approximately linear.</w:t>
       </w:r>
       <w:r>
         <w:rPr>
@@ -5101,15 +5098,15 @@
           <w:szCs w:val="21"/>
           <w:lang w:val="en-US"/>
         </w:rPr>
-        <w:t>I</w:t>
-      </w:r>
-      <w:r>
-        <w:rPr>
-          <w:rFonts w:hint="default" w:ascii="Helvetica Regular" w:hAnsi="Helvetica Regular" w:cs="Helvetica Regular"/>
-          <w:sz w:val="21"/>
-          <w:szCs w:val="21"/>
-        </w:rPr>
-        <w:t>s based on Bayes' theorem with the assumption of independence between features. The Multinomial Naive Bayes variant is particularly suited for text classification tasks.This model is used to classify tweets by calculating the likelihood of each emotion given the text features.</w:t>
+        <w:t xml:space="preserve">This model is </w:t>
+      </w:r>
+      <w:r>
+        <w:rPr>
+          <w:rFonts w:hint="default" w:ascii="Helvetica Regular" w:hAnsi="Helvetica Regular" w:cs="Helvetica Regular"/>
+          <w:sz w:val="21"/>
+          <w:szCs w:val="21"/>
+        </w:rPr>
+        <w:t>based on Bayes' theorem with the assumption of independence between features. The Multinomial Naive Bayes variant is particularly suited for text classification tasks.This model is used to classify tweets by calculating the likelihood of each emotion given the text features.</w:t>
       </w:r>
     </w:p>
     <w:p>
@@ -5163,15 +5160,15 @@
           <w:szCs w:val="21"/>
           <w:lang w:val="en-US"/>
         </w:rPr>
-        <w:t>I</w:t>
-      </w:r>
-      <w:r>
-        <w:rPr>
-          <w:rFonts w:hint="default" w:ascii="Helvetica Regular" w:hAnsi="Helvetica Regular" w:cs="Helvetica Regular"/>
-          <w:sz w:val="21"/>
-          <w:szCs w:val="21"/>
-        </w:rPr>
-        <w:t>s an ensemble learning method that builds multiple decision trees and combines their outputs to improve accuracy and prevent overfitting. It aggregates predictions from individual trees to make the final decision.</w:t>
+        <w:t>This is</w:t>
+      </w:r>
+      <w:r>
+        <w:rPr>
+          <w:rFonts w:hint="default" w:ascii="Helvetica Regular" w:hAnsi="Helvetica Regular" w:cs="Helvetica Regular"/>
+          <w:sz w:val="21"/>
+          <w:szCs w:val="21"/>
+        </w:rPr>
+        <w:t xml:space="preserve"> an ensemble learning method that builds multiple decision trees and combines their outputs to improve accuracy and prevent overfitting. It aggregates predictions from individual trees to make the final decision.</w:t>
       </w:r>
       <w:r>
         <w:rPr>
@@ -5244,24 +5241,7 @@
           <w:szCs w:val="21"/>
           <w:lang w:val="en-US"/>
         </w:rPr>
-        <w:t>M</w:t>
-      </w:r>
-      <w:r>
-        <w:rPr>
-          <w:rFonts w:hint="default" w:ascii="Helvetica Regular" w:hAnsi="Helvetica Regular" w:cs="Helvetica Regular"/>
-          <w:sz w:val="21"/>
-          <w:szCs w:val="21"/>
-        </w:rPr>
-        <w:t>ake</w:t>
-      </w:r>
-      <w:r>
-        <w:rPr>
-          <w:rFonts w:hint="default" w:ascii="Helvetica Regular" w:hAnsi="Helvetica Regular" w:cs="Helvetica Regular"/>
-          <w:sz w:val="21"/>
-          <w:szCs w:val="21"/>
-          <w:lang w:val="en-US"/>
-        </w:rPr>
-        <w:t>S</w:t>
+        <w:t>This model makes</w:t>
       </w:r>
       <w:r>
         <w:rPr>
@@ -6220,6 +6200,7 @@
         <w:keepLines w:val="0"/>
         <w:widowControl/>
         <w:numPr>
+          <w:ilvl w:val="0"/>
           <w:numId w:val="0"/>
         </w:numPr>
         <w:suppressLineNumbers w:val="0"/>
@@ -6436,6 +6417,7 @@
         <w:keepLines w:val="0"/>
         <w:widowControl/>
         <w:numPr>
+          <w:ilvl w:val="0"/>
           <w:numId w:val="0"/>
         </w:numPr>
         <w:suppressLineNumbers w:val="0"/>
@@ -6489,234 +6471,6 @@
           <w:lang w:val="en-US"/>
         </w:rPr>
         <w:t xml:space="preserve"> </w:t>
-      </w:r>
-    </w:p>
-    <w:p>
-      <w:pPr>
-        <w:keepNext w:val="0"/>
-        <w:keepLines w:val="0"/>
-        <w:widowControl/>
-        <w:numPr>
-          <w:numId w:val="0"/>
-        </w:numPr>
-        <w:suppressLineNumbers w:val="0"/>
-        <w:rPr>
-          <w:rFonts w:hint="default" w:ascii="Helvetica Regular" w:hAnsi="Helvetica Regular" w:cs="Helvetica Regular"/>
-          <w:b w:val="0"/>
-          <w:sz w:val="21"/>
-          <w:szCs w:val="21"/>
-        </w:rPr>
-      </w:pPr>
-      <w:r>
-        <w:rPr>
-          <w:rStyle w:val="12"/>
-          <w:rFonts w:hint="default" w:ascii="Helvetica Regular" w:hAnsi="Helvetica Regular" w:cs="Helvetica Regular"/>
-          <w:b/>
-          <w:bCs w:val="0"/>
-          <w:sz w:val="21"/>
-          <w:szCs w:val="21"/>
-        </w:rPr>
-        <w:t>Tuned Logistic Regression</w:t>
-      </w:r>
-      <w:r>
-        <w:rPr>
-          <w:rFonts w:hint="default" w:ascii="Helvetica Regular" w:hAnsi="Helvetica Regular" w:cs="Helvetica Regular"/>
-          <w:b w:val="0"/>
-          <w:sz w:val="21"/>
-          <w:szCs w:val="21"/>
-        </w:rPr>
-        <w:t xml:space="preserve"> and </w:t>
-      </w:r>
-      <w:r>
-        <w:rPr>
-          <w:rStyle w:val="12"/>
-          <w:rFonts w:hint="default" w:ascii="Helvetica Regular" w:hAnsi="Helvetica Regular" w:cs="Helvetica Regular"/>
-          <w:b/>
-          <w:bCs w:val="0"/>
-          <w:sz w:val="21"/>
-          <w:szCs w:val="21"/>
-        </w:rPr>
-        <w:t>Tuned Random Forest</w:t>
-      </w:r>
-      <w:r>
-        <w:rPr>
-          <w:rFonts w:hint="default" w:ascii="Helvetica Regular" w:hAnsi="Helvetica Regular" w:cs="Helvetica Regular"/>
-          <w:b w:val="0"/>
-          <w:sz w:val="21"/>
-          <w:szCs w:val="21"/>
-        </w:rPr>
-        <w:t xml:space="preserve"> models demonstrated the highest performance when using </w:t>
-      </w:r>
-      <w:r>
-        <w:rPr>
-          <w:rStyle w:val="12"/>
-          <w:rFonts w:hint="default" w:ascii="Helvetica Regular" w:hAnsi="Helvetica Regular" w:cs="Helvetica Regular"/>
-          <w:b w:val="0"/>
-          <w:sz w:val="21"/>
-          <w:szCs w:val="21"/>
-        </w:rPr>
-        <w:t>TF-IDF Vectorization</w:t>
-      </w:r>
-      <w:r>
-        <w:rPr>
-          <w:rFonts w:hint="default" w:ascii="Helvetica Regular" w:hAnsi="Helvetica Regular" w:cs="Helvetica Regular"/>
-          <w:b w:val="0"/>
-          <w:sz w:val="21"/>
-          <w:szCs w:val="21"/>
-        </w:rPr>
-        <w:t xml:space="preserve">. Both models achieved approximately </w:t>
-      </w:r>
-      <w:r>
-        <w:rPr>
-          <w:rStyle w:val="12"/>
-          <w:rFonts w:hint="default" w:ascii="Helvetica Regular" w:hAnsi="Helvetica Regular" w:cs="Helvetica Regular"/>
-          <w:b/>
-          <w:bCs w:val="0"/>
-          <w:sz w:val="21"/>
-          <w:szCs w:val="21"/>
-        </w:rPr>
-        <w:t>83.7%</w:t>
-      </w:r>
-      <w:r>
-        <w:rPr>
-          <w:rFonts w:hint="default" w:ascii="Helvetica Regular" w:hAnsi="Helvetica Regular" w:cs="Helvetica Regular"/>
-          <w:b/>
-          <w:bCs w:val="0"/>
-          <w:sz w:val="21"/>
-          <w:szCs w:val="21"/>
-        </w:rPr>
-        <w:t xml:space="preserve"> </w:t>
-      </w:r>
-      <w:r>
-        <w:rPr>
-          <w:rFonts w:hint="default" w:ascii="Helvetica Regular" w:hAnsi="Helvetica Regular" w:cs="Helvetica Regular"/>
-          <w:b w:val="0"/>
-          <w:sz w:val="21"/>
-          <w:szCs w:val="21"/>
-        </w:rPr>
-        <w:t xml:space="preserve">accuracy and </w:t>
-      </w:r>
-      <w:r>
-        <w:rPr>
-          <w:rStyle w:val="12"/>
-          <w:rFonts w:hint="default" w:ascii="Helvetica Regular" w:hAnsi="Helvetica Regular" w:cs="Helvetica Regular"/>
-          <w:b/>
-          <w:bCs w:val="0"/>
-          <w:sz w:val="21"/>
-          <w:szCs w:val="21"/>
-        </w:rPr>
-        <w:t>83.6%</w:t>
-      </w:r>
-      <w:r>
-        <w:rPr>
-          <w:rFonts w:hint="default" w:ascii="Helvetica Regular" w:hAnsi="Helvetica Regular" w:cs="Helvetica Regular"/>
-          <w:b w:val="0"/>
-          <w:sz w:val="21"/>
-          <w:szCs w:val="21"/>
-        </w:rPr>
-        <w:t xml:space="preserve"> recall. These metrics indicate their robust capability in classifying tweets accurately and comprehensively.</w:t>
-      </w:r>
-    </w:p>
-    <w:p>
-      <w:pPr>
-        <w:keepNext w:val="0"/>
-        <w:keepLines w:val="0"/>
-        <w:widowControl/>
-        <w:suppressLineNumbers w:val="0"/>
-        <w:rPr>
-          <w:rFonts w:hint="default" w:ascii="Helvetica Regular" w:hAnsi="Helvetica Regular" w:cs="Helvetica Regular"/>
-          <w:b w:val="0"/>
-          <w:sz w:val="21"/>
-          <w:szCs w:val="21"/>
-        </w:rPr>
-      </w:pPr>
-      <w:r>
-        <w:rPr>
-          <w:rStyle w:val="12"/>
-          <w:rFonts w:hint="default" w:ascii="Helvetica Regular" w:hAnsi="Helvetica Regular" w:cs="Helvetica Regular"/>
-          <w:b/>
-          <w:bCs w:val="0"/>
-          <w:sz w:val="21"/>
-          <w:szCs w:val="21"/>
-        </w:rPr>
-        <w:t>Multinomial Naive Bayes (MultinomialNB</w:t>
-      </w:r>
-      <w:r>
-        <w:rPr>
-          <w:rStyle w:val="12"/>
-          <w:rFonts w:hint="default" w:ascii="Helvetica Regular" w:hAnsi="Helvetica Regular" w:cs="Helvetica Regular"/>
-          <w:b w:val="0"/>
-          <w:sz w:val="21"/>
-          <w:szCs w:val="21"/>
-        </w:rPr>
-        <w:t>)</w:t>
-      </w:r>
-      <w:r>
-        <w:rPr>
-          <w:rFonts w:hint="default" w:ascii="Helvetica Regular" w:hAnsi="Helvetica Regular" w:cs="Helvetica Regular"/>
-          <w:b w:val="0"/>
-          <w:sz w:val="21"/>
-          <w:szCs w:val="21"/>
-        </w:rPr>
-        <w:t xml:space="preserve"> also performed well, with a final accuracy and recall score of </w:t>
-      </w:r>
-      <w:r>
-        <w:rPr>
-          <w:rStyle w:val="12"/>
-          <w:rFonts w:hint="default" w:ascii="Helvetica Regular" w:hAnsi="Helvetica Regular" w:cs="Helvetica Regular"/>
-          <w:b/>
-          <w:bCs w:val="0"/>
-          <w:sz w:val="21"/>
-          <w:szCs w:val="21"/>
-        </w:rPr>
-        <w:t>80%</w:t>
-      </w:r>
-      <w:r>
-        <w:rPr>
-          <w:rFonts w:hint="default" w:ascii="Helvetica Regular" w:hAnsi="Helvetica Regular" w:cs="Helvetica Regular"/>
-          <w:b w:val="0"/>
-          <w:sz w:val="21"/>
-          <w:szCs w:val="21"/>
-        </w:rPr>
-        <w:t xml:space="preserve"> after tuning.</w:t>
-      </w:r>
-    </w:p>
-    <w:p>
-      <w:pPr>
-        <w:pStyle w:val="11"/>
-        <w:keepNext w:val="0"/>
-        <w:keepLines w:val="0"/>
-        <w:widowControl/>
-        <w:numPr>
-          <w:numId w:val="0"/>
-        </w:numPr>
-        <w:suppressLineNumbers w:val="0"/>
-        <w:ind w:leftChars="0"/>
-        <w:rPr>
-          <w:rStyle w:val="12"/>
-          <w:rFonts w:hint="default" w:ascii="Helvetica Regular" w:hAnsi="Helvetica Regular" w:cs="Helvetica Regular"/>
-          <w:sz w:val="24"/>
-          <w:szCs w:val="24"/>
-        </w:rPr>
-      </w:pPr>
-      <w:r>
-        <w:rPr>
-          <w:rStyle w:val="12"/>
-          <w:rFonts w:hint="default" w:ascii="Helvetica Regular" w:hAnsi="Helvetica Regular" w:cs="Helvetica Regular"/>
-          <w:sz w:val="24"/>
-          <w:szCs w:val="24"/>
-          <w:lang w:val="en-US"/>
-        </w:rPr>
-        <w:t xml:space="preserve">3. </w:t>
-      </w:r>
-      <w:r>
-        <w:rPr>
-          <w:rStyle w:val="12"/>
-          <w:rFonts w:hint="default" w:ascii="Helvetica Regular" w:hAnsi="Helvetica Regular" w:cs="Helvetica Regular"/>
-          <w:sz w:val="24"/>
-          <w:szCs w:val="24"/>
-        </w:rPr>
-        <w:t>Hyperparameter Tuning Impact:</w:t>
       </w:r>
     </w:p>
     <w:p>
@@ -6853,6 +6607,76 @@
         <w:widowControl/>
         <w:suppressLineNumbers w:val="0"/>
         <w:rPr>
+          <w:rFonts w:hint="default" w:ascii="Helvetica Regular" w:hAnsi="Helvetica Regular" w:cs="Helvetica Regular"/>
+          <w:b w:val="0"/>
+          <w:sz w:val="21"/>
+          <w:szCs w:val="21"/>
+        </w:rPr>
+      </w:pPr>
+      <w:r>
+        <w:rPr>
+          <w:rStyle w:val="12"/>
+          <w:rFonts w:hint="default" w:ascii="Helvetica Regular" w:hAnsi="Helvetica Regular" w:cs="Helvetica Regular"/>
+          <w:b/>
+          <w:bCs w:val="0"/>
+          <w:sz w:val="21"/>
+          <w:szCs w:val="21"/>
+        </w:rPr>
+        <w:t>Multinomial Naive Bayes (MultinomialNB</w:t>
+      </w:r>
+      <w:r>
+        <w:rPr>
+          <w:rStyle w:val="12"/>
+          <w:rFonts w:hint="default" w:ascii="Helvetica Regular" w:hAnsi="Helvetica Regular" w:cs="Helvetica Regular"/>
+          <w:b w:val="0"/>
+          <w:sz w:val="21"/>
+          <w:szCs w:val="21"/>
+        </w:rPr>
+        <w:t>)</w:t>
+      </w:r>
+      <w:r>
+        <w:rPr>
+          <w:rFonts w:hint="default" w:ascii="Helvetica Regular" w:hAnsi="Helvetica Regular" w:cs="Helvetica Regular"/>
+          <w:b w:val="0"/>
+          <w:sz w:val="21"/>
+          <w:szCs w:val="21"/>
+        </w:rPr>
+        <w:t xml:space="preserve"> also performed well, with a final accuracy and recall score of </w:t>
+      </w:r>
+      <w:r>
+        <w:rPr>
+          <w:rStyle w:val="12"/>
+          <w:rFonts w:hint="default" w:ascii="Helvetica Regular" w:hAnsi="Helvetica Regular" w:cs="Helvetica Regular"/>
+          <w:b/>
+          <w:bCs w:val="0"/>
+          <w:sz w:val="21"/>
+          <w:szCs w:val="21"/>
+        </w:rPr>
+        <w:t>80%</w:t>
+      </w:r>
+      <w:r>
+        <w:rPr>
+          <w:rFonts w:hint="default" w:ascii="Helvetica Regular" w:hAnsi="Helvetica Regular" w:cs="Helvetica Regular"/>
+          <w:b w:val="0"/>
+          <w:sz w:val="21"/>
+          <w:szCs w:val="21"/>
+        </w:rPr>
+        <w:t xml:space="preserve"> after tuning.</w:t>
+      </w:r>
+    </w:p>
+    <w:p>
+      <w:pPr>
+        <w:pStyle w:val="11"/>
+        <w:keepNext w:val="0"/>
+        <w:keepLines w:val="0"/>
+        <w:widowControl/>
+        <w:numPr>
+          <w:ilvl w:val="0"/>
+          <w:numId w:val="0"/>
+        </w:numPr>
+        <w:suppressLineNumbers w:val="0"/>
+        <w:ind w:leftChars="0"/>
+        <w:rPr>
           <w:rStyle w:val="12"/>
           <w:rFonts w:hint="default" w:ascii="Helvetica Regular" w:hAnsi="Helvetica Regular" w:cs="Helvetica Regular"/>
           <w:sz w:val="24"/>
@@ -6863,51 +6687,20 @@
         <w:rPr>
           <w:rStyle w:val="12"/>
           <w:rFonts w:hint="default" w:ascii="Helvetica Regular" w:hAnsi="Helvetica Regular" w:cs="Helvetica Regular"/>
-          <w:b/>
-          <w:bCs w:val="0"/>
-          <w:sz w:val="21"/>
-          <w:szCs w:val="21"/>
-        </w:rPr>
-        <w:t>Multinomial Naive Bayes (MultinomialNB</w:t>
+          <w:sz w:val="24"/>
+          <w:szCs w:val="24"/>
+          <w:lang w:val="en-US"/>
+        </w:rPr>
+        <w:t xml:space="preserve">3. </w:t>
       </w:r>
       <w:r>
         <w:rPr>
           <w:rStyle w:val="12"/>
           <w:rFonts w:hint="default" w:ascii="Helvetica Regular" w:hAnsi="Helvetica Regular" w:cs="Helvetica Regular"/>
-          <w:b w:val="0"/>
-          <w:sz w:val="21"/>
-          <w:szCs w:val="21"/>
-        </w:rPr>
-        <w:t>)</w:t>
-      </w:r>
-      <w:r>
-        <w:rPr>
-          <w:rFonts w:hint="default" w:ascii="Helvetica Regular" w:hAnsi="Helvetica Regular" w:cs="Helvetica Regular"/>
-          <w:b w:val="0"/>
-          <w:sz w:val="21"/>
-          <w:szCs w:val="21"/>
-        </w:rPr>
-        <w:t xml:space="preserve"> also performed well, with a final accuracy and recall score of </w:t>
-      </w:r>
-      <w:r>
-        <w:rPr>
-          <w:rStyle w:val="12"/>
-          <w:rFonts w:hint="default" w:ascii="Helvetica Regular" w:hAnsi="Helvetica Regular" w:cs="Helvetica Regular"/>
-          <w:b/>
-          <w:bCs w:val="0"/>
-          <w:sz w:val="21"/>
-          <w:szCs w:val="21"/>
-        </w:rPr>
-        <w:t>80%</w:t>
-      </w:r>
-      <w:r>
-        <w:rPr>
-          <w:rFonts w:hint="default" w:ascii="Helvetica Regular" w:hAnsi="Helvetica Regular" w:cs="Helvetica Regular"/>
-          <w:b w:val="0"/>
-          <w:sz w:val="21"/>
-          <w:szCs w:val="21"/>
-        </w:rPr>
-        <w:t xml:space="preserve"> after tuning.</w:t>
+          <w:sz w:val="24"/>
+          <w:szCs w:val="24"/>
+        </w:rPr>
+        <w:t>Hyperparameter Tuning Impact:</w:t>
       </w:r>
     </w:p>
     <w:p>
@@ -6937,6 +6730,7 @@
         <w:keepLines w:val="0"/>
         <w:widowControl/>
         <w:numPr>
+          <w:ilvl w:val="0"/>
           <w:numId w:val="0"/>
         </w:numPr>
         <w:suppressLineNumbers w:val="0"/>
@@ -6951,17 +6745,7 @@
           <w:rFonts w:hint="default" w:ascii="Helvetica Regular" w:hAnsi="Helvetica Regular" w:cs="Helvetica Regular"/>
           <w:lang w:val="en-US"/>
         </w:rPr>
-        <w:t>4.</w:t>
-      </w:r>
-      <w:bookmarkStart w:id="0" w:name="_GoBack"/>
-      <w:bookmarkEnd w:id="0"/>
-      <w:r>
-        <w:rPr>
-          <w:rStyle w:val="12"/>
-          <w:rFonts w:hint="default" w:ascii="Helvetica Regular" w:hAnsi="Helvetica Regular" w:cs="Helvetica Regular"/>
-          <w:lang w:val="en-US"/>
-        </w:rPr>
-        <w:t xml:space="preserve"> </w:t>
+        <w:t xml:space="preserve">4. </w:t>
       </w:r>
       <w:r>
         <w:rPr>
@@ -6977,6 +6761,7 @@
         <w:keepLines w:val="0"/>
         <w:widowControl/>
         <w:numPr>
+          <w:ilvl w:val="0"/>
           <w:numId w:val="0"/>
         </w:numPr>
         <w:suppressLineNumbers w:val="0"/>
@@ -7044,6 +6829,7 @@
         <w:keepLines w:val="0"/>
         <w:widowControl/>
         <w:numPr>
+          <w:ilvl w:val="0"/>
           <w:numId w:val="0"/>
         </w:numPr>
         <w:suppressLineNumbers w:val="0"/>
@@ -7359,17 +7145,44 @@
       <w:r>
         <w:rPr>
           <w:rStyle w:val="12"/>
-          <w:sz w:val="21"/>
-          <w:szCs w:val="21"/>
-        </w:rPr>
-        <w:t>Exploring Additional Features:</w:t>
-      </w:r>
-      <w:r>
-        <w:rPr>
-          <w:sz w:val="21"/>
-          <w:szCs w:val="21"/>
-        </w:rPr>
-        <w:t xml:space="preserve"> Incorporating more advanced features or external data sources to enhance model performance.</w:t>
+          <w:rFonts w:hint="default"/>
+          <w:sz w:val="21"/>
+          <w:szCs w:val="21"/>
+          <w:lang w:val="en-US"/>
+        </w:rPr>
+        <w:t>Data Expansion:</w:t>
+      </w:r>
+      <w:r>
+        <w:rPr>
+          <w:sz w:val="21"/>
+          <w:szCs w:val="21"/>
+        </w:rPr>
+        <w:t xml:space="preserve"> </w:t>
+      </w:r>
+      <w:r>
+        <w:rPr>
+          <w:rFonts w:hint="default"/>
+          <w:sz w:val="21"/>
+          <w:szCs w:val="21"/>
+        </w:rPr>
+        <w:t>Collect tweets from different geographical areas to understand regional sentiment variations</w:t>
+      </w:r>
+      <w:r>
+        <w:rPr>
+          <w:rFonts w:hint="default"/>
+          <w:sz w:val="21"/>
+          <w:szCs w:val="21"/>
+          <w:lang w:val="en-US"/>
+        </w:rPr>
+        <w:t xml:space="preserve">. </w:t>
+      </w:r>
+      <w:r>
+        <w:rPr>
+          <w:rFonts w:hint="default"/>
+          <w:sz w:val="21"/>
+          <w:szCs w:val="21"/>
+        </w:rPr>
+        <w:t>Scrape more and recent data from X to understand the different sentiments towards the google and apple products. This will provide up to date public opinion of the products.</w:t>
       </w:r>
     </w:p>
     <w:p>
@@ -7444,6 +7257,7 @@
         <w:keepLines w:val="0"/>
         <w:widowControl/>
         <w:numPr>
+          <w:ilvl w:val="0"/>
           <w:numId w:val="0"/>
         </w:numPr>
         <w:suppressLineNumbers w:val="0"/>
@@ -7590,6 +7404,7 @@
         <w:keepLines w:val="0"/>
         <w:widowControl/>
         <w:numPr>
+          <w:ilvl w:val="0"/>
           <w:numId w:val="0"/>
         </w:numPr>
         <w:suppressLineNumbers w:val="0"/>
@@ -7618,6 +7433,8 @@
           <w:lang w:val="en-US"/>
         </w:rPr>
       </w:pPr>
+      <w:bookmarkStart w:id="0" w:name="_GoBack"/>
+      <w:bookmarkEnd w:id="0"/>
     </w:p>
     <w:sectPr>
       <w:pgSz w:w="12240" w:h="15840"/>

</xml_diff>